<commit_message>
Update web dev docs and change text to WiSe21/22
</commit_message>
<xml_diff>
--- a/Templates/Data Science mit Python Anfänger.docx
+++ b/Templates/Data Science mit Python Anfänger.docx
@@ -191,7 +191,43 @@
           <w:sz w:val="22"/>
           <w:szCs w:val="22"/>
         </w:rPr>
-        <w:t xml:space="preserve">with TechAcademy e.V. at Goethe University Frankfurt in the summer semester 2021. The students learned fundamental knowledge about data analysis in </w:t>
+        <w:t xml:space="preserve">with TechAcademy e.V. at Goethe University Frankfurt in the </w:t>
+      </w:r>
+      <w:r>
+        <w:rPr>
+          <w:rFonts w:ascii="Quicksand" w:hAnsi="Quicksand"/>
+          <w:color w:val="000000"/>
+          <w:sz w:val="22"/>
+          <w:szCs w:val="22"/>
+        </w:rPr>
+        <w:t>winter</w:t>
+      </w:r>
+      <w:r>
+        <w:rPr>
+          <w:rFonts w:ascii="Quicksand" w:hAnsi="Quicksand"/>
+          <w:color w:val="000000"/>
+          <w:sz w:val="22"/>
+          <w:szCs w:val="22"/>
+        </w:rPr>
+        <w:t xml:space="preserve"> semester 2021</w:t>
+      </w:r>
+      <w:r>
+        <w:rPr>
+          <w:rFonts w:ascii="Quicksand" w:hAnsi="Quicksand"/>
+          <w:color w:val="000000"/>
+          <w:sz w:val="22"/>
+          <w:szCs w:val="22"/>
+        </w:rPr>
+        <w:t>/2022</w:t>
+      </w:r>
+      <w:r>
+        <w:rPr>
+          <w:rFonts w:ascii="Quicksand" w:hAnsi="Quicksand"/>
+          <w:color w:val="000000"/>
+          <w:sz w:val="22"/>
+          <w:szCs w:val="22"/>
+        </w:rPr>
+        <w:t xml:space="preserve">. The students learned fundamental knowledge about data analysis in </w:t>
       </w:r>
       <w:r>
         <w:rPr>
@@ -286,7 +322,7 @@
     </w:p>
     <w:tbl>
       <w:tblPr>
-        <w:tblStyle w:val="TableGrid"/>
+        <w:tblStyle w:val="Tabellenraster"/>
         <w:tblW w:w="0" w:type="auto"/>
         <w:tblBorders>
           <w:top w:val="none" w:sz="0" w:space="0" w:color="auto"/>
@@ -435,15 +471,7 @@
                 <w:sz w:val="22"/>
                 <w:szCs w:val="22"/>
               </w:rPr>
-              <w:t xml:space="preserve"> </w:t>
-            </w:r>
-            <w:r>
-              <w:rPr>
-                <w:rFonts w:ascii="Quicksand" w:eastAsia="Quicksand" w:hAnsi="Quicksand" w:cs="Quicksand"/>
-                <w:sz w:val="22"/>
-                <w:szCs w:val="22"/>
-              </w:rPr>
-              <w:t>0.5</w:t>
+              <w:t xml:space="preserve"> 0.5</w:t>
             </w:r>
             <w:r>
               <w:rPr>
@@ -681,7 +709,7 @@
           </w:p>
           <w:p>
             <w:pPr>
-              <w:pStyle w:val="ListParagraph"/>
+              <w:pStyle w:val="Listenabsatz"/>
               <w:numPr>
                 <w:ilvl w:val="0"/>
                 <w:numId w:val="2"/>
@@ -1040,7 +1068,7 @@
     </w:p>
     <w:tbl>
       <w:tblPr>
-        <w:tblStyle w:val="TableGrid"/>
+        <w:tblStyle w:val="Tabellenraster"/>
         <w:tblW w:w="0" w:type="auto"/>
         <w:tblBorders>
           <w:top w:val="none" w:sz="0" w:space="0" w:color="auto"/>
@@ -1283,7 +1311,7 @@
           </w:p>
           <w:p>
             <w:pPr>
-              <w:pStyle w:val="ListParagraph"/>
+              <w:pStyle w:val="Listenabsatz"/>
               <w:numPr>
                 <w:ilvl w:val="0"/>
                 <w:numId w:val="2"/>
@@ -2098,7 +2126,7 @@
 <w:hdr xmlns:wpc="http://schemas.microsoft.com/office/word/2010/wordprocessingCanvas" xmlns:cx="http://schemas.microsoft.com/office/drawing/2014/chartex" xmlns:cx1="http://schemas.microsoft.com/office/drawing/2015/9/8/chartex" xmlns:cx2="http://schemas.microsoft.com/office/drawing/2015/10/21/chartex" xmlns:cx3="http://schemas.microsoft.com/office/drawing/2016/5/9/chartex" xmlns:cx4="http://schemas.microsoft.com/office/drawing/2016/5/10/chartex" xmlns:cx5="http://schemas.microsoft.com/office/drawing/2016/5/11/chartex" xmlns:cx6="http://schemas.microsoft.com/office/drawing/2016/5/12/chartex" xmlns:cx7="http://schemas.microsoft.com/office/drawing/2016/5/13/chartex" xmlns:cx8="http://schemas.microsoft.com/office/drawing/2016/5/14/chartex" xmlns:mc="http://schemas.openxmlformats.org/markup-compatibility/2006" xmlns:aink="http://schemas.microsoft.com/office/drawing/2016/ink" xmlns:am3d="http://schemas.microsoft.com/office/drawing/2017/model3d" xmlns:o="urn:schemas-microsoft-com:office:office" xmlns:r="http://schemas.openxmlformats.org/officeDocument/2006/relationships" xmlns:m="http://schemas.openxmlformats.org/officeDocument/2006/math" xmlns:v="urn:schemas-microsoft-com:vml" xmlns:wp14="http://schemas.microsoft.com/office/word/2010/wordprocessingDrawing" xmlns:wp="http://schemas.openxmlformats.org/drawingml/2006/wordprocessingDrawing" xmlns:w10="urn:schemas-microsoft-com:office:word" xmlns:w="http://schemas.openxmlformats.org/wordprocessingml/2006/main" xmlns:w14="http://schemas.microsoft.com/office/word/2010/wordml" xmlns:w15="http://schemas.microsoft.com/office/word/2012/wordml" xmlns:w16cex="http://schemas.microsoft.com/office/word/2018/wordml/cex" xmlns:w16cid="http://schemas.microsoft.com/office/word/2016/wordml/cid" xmlns:w16="http://schemas.microsoft.com/office/word/2018/wordml" xmlns:w16sdtdh="http://schemas.microsoft.com/office/word/2020/wordml/sdtdatahash" xmlns:w16se="http://schemas.microsoft.com/office/word/2015/wordml/symex" xmlns:wpg="http://schemas.microsoft.com/office/word/2010/wordprocessingGroup" xmlns:wpi="http://schemas.microsoft.com/office/word/2010/wordprocessingInk" xmlns:wne="http://schemas.microsoft.com/office/word/2006/wordml" xmlns:wps="http://schemas.microsoft.com/office/word/2010/wordprocessingShape" mc:Ignorable="w14 w15 w16se w16cid w16 w16cex w16sdtdh wp14">
   <w:p>
     <w:pPr>
-      <w:pStyle w:val="Header"/>
+      <w:pStyle w:val="Kopfzeile"/>
     </w:pPr>
     <w:r>
       <w:rPr>
@@ -2255,7 +2283,7 @@
 <w:hdr xmlns:wpc="http://schemas.microsoft.com/office/word/2010/wordprocessingCanvas" xmlns:cx="http://schemas.microsoft.com/office/drawing/2014/chartex" xmlns:cx1="http://schemas.microsoft.com/office/drawing/2015/9/8/chartex" xmlns:cx2="http://schemas.microsoft.com/office/drawing/2015/10/21/chartex" xmlns:cx3="http://schemas.microsoft.com/office/drawing/2016/5/9/chartex" xmlns:cx4="http://schemas.microsoft.com/office/drawing/2016/5/10/chartex" xmlns:cx5="http://schemas.microsoft.com/office/drawing/2016/5/11/chartex" xmlns:cx6="http://schemas.microsoft.com/office/drawing/2016/5/12/chartex" xmlns:cx7="http://schemas.microsoft.com/office/drawing/2016/5/13/chartex" xmlns:cx8="http://schemas.microsoft.com/office/drawing/2016/5/14/chartex" xmlns:mc="http://schemas.openxmlformats.org/markup-compatibility/2006" xmlns:aink="http://schemas.microsoft.com/office/drawing/2016/ink" xmlns:am3d="http://schemas.microsoft.com/office/drawing/2017/model3d" xmlns:o="urn:schemas-microsoft-com:office:office" xmlns:r="http://schemas.openxmlformats.org/officeDocument/2006/relationships" xmlns:m="http://schemas.openxmlformats.org/officeDocument/2006/math" xmlns:v="urn:schemas-microsoft-com:vml" xmlns:wp14="http://schemas.microsoft.com/office/word/2010/wordprocessingDrawing" xmlns:wp="http://schemas.openxmlformats.org/drawingml/2006/wordprocessingDrawing" xmlns:w10="urn:schemas-microsoft-com:office:word" xmlns:w="http://schemas.openxmlformats.org/wordprocessingml/2006/main" xmlns:w14="http://schemas.microsoft.com/office/word/2010/wordml" xmlns:w15="http://schemas.microsoft.com/office/word/2012/wordml" xmlns:w16cex="http://schemas.microsoft.com/office/word/2018/wordml/cex" xmlns:w16cid="http://schemas.microsoft.com/office/word/2016/wordml/cid" xmlns:w16="http://schemas.microsoft.com/office/word/2018/wordml" xmlns:w16sdtdh="http://schemas.microsoft.com/office/word/2020/wordml/sdtdatahash" xmlns:w16se="http://schemas.microsoft.com/office/word/2015/wordml/symex" xmlns:wpg="http://schemas.microsoft.com/office/word/2010/wordprocessingGroup" xmlns:wpi="http://schemas.microsoft.com/office/word/2010/wordprocessingInk" xmlns:wne="http://schemas.microsoft.com/office/word/2006/wordml" xmlns:wps="http://schemas.microsoft.com/office/word/2010/wordprocessingShape" mc:Ignorable="w14 w15 w16se w16cid w16 w16cex w16sdtdh wp14">
   <w:p>
     <w:pPr>
-      <w:pStyle w:val="Header"/>
+      <w:pStyle w:val="Kopfzeile"/>
     </w:pPr>
     <w:r>
       <w:rPr>
@@ -3097,18 +3125,18 @@
     <w:lsdException w:name="Unresolved Mention" w:semiHidden="1" w:unhideWhenUsed="1"/>
     <w:lsdException w:name="Smart Link" w:semiHidden="1" w:unhideWhenUsed="1"/>
   </w:latentStyles>
-  <w:style w:type="paragraph" w:default="1" w:styleId="Normal">
+  <w:style w:type="paragraph" w:default="1" w:styleId="Standard">
     <w:name w:val="Normal"/>
     <w:qFormat/>
     <w:rPr>
       <w:rFonts w:eastAsiaTheme="minorEastAsia"/>
     </w:rPr>
   </w:style>
-  <w:style w:type="paragraph" w:styleId="Heading1">
+  <w:style w:type="paragraph" w:styleId="berschrift1">
     <w:name w:val="heading 1"/>
-    <w:basedOn w:val="Normal"/>
-    <w:next w:val="Normal"/>
-    <w:link w:val="Heading1Char"/>
+    <w:basedOn w:val="Standard"/>
+    <w:next w:val="Standard"/>
+    <w:link w:val="berschrift1Zchn"/>
     <w:uiPriority w:val="9"/>
     <w:qFormat/>
     <w:rsid w:val="00953672"/>
@@ -3125,10 +3153,10 @@
       <w:szCs w:val="32"/>
     </w:rPr>
   </w:style>
-  <w:style w:type="paragraph" w:styleId="Heading2">
+  <w:style w:type="paragraph" w:styleId="berschrift2">
     <w:name w:val="heading 2"/>
-    <w:basedOn w:val="Normal"/>
-    <w:next w:val="Normal"/>
+    <w:basedOn w:val="Standard"/>
+    <w:next w:val="Standard"/>
     <w:uiPriority w:val="9"/>
     <w:semiHidden/>
     <w:unhideWhenUsed/>
@@ -3145,10 +3173,10 @@
       <w:szCs w:val="36"/>
     </w:rPr>
   </w:style>
-  <w:style w:type="paragraph" w:styleId="Heading3">
+  <w:style w:type="paragraph" w:styleId="berschrift3">
     <w:name w:val="heading 3"/>
-    <w:basedOn w:val="Normal"/>
-    <w:next w:val="Normal"/>
+    <w:basedOn w:val="Standard"/>
+    <w:next w:val="Standard"/>
     <w:uiPriority w:val="9"/>
     <w:semiHidden/>
     <w:unhideWhenUsed/>
@@ -3165,10 +3193,10 @@
       <w:szCs w:val="28"/>
     </w:rPr>
   </w:style>
-  <w:style w:type="paragraph" w:styleId="Heading4">
+  <w:style w:type="paragraph" w:styleId="berschrift4">
     <w:name w:val="heading 4"/>
-    <w:basedOn w:val="Normal"/>
-    <w:next w:val="Normal"/>
+    <w:basedOn w:val="Standard"/>
+    <w:next w:val="Standard"/>
     <w:uiPriority w:val="9"/>
     <w:semiHidden/>
     <w:unhideWhenUsed/>
@@ -3183,10 +3211,10 @@
       <w:b/>
     </w:rPr>
   </w:style>
-  <w:style w:type="paragraph" w:styleId="Heading5">
+  <w:style w:type="paragraph" w:styleId="berschrift5">
     <w:name w:val="heading 5"/>
-    <w:basedOn w:val="Normal"/>
-    <w:next w:val="Normal"/>
+    <w:basedOn w:val="Standard"/>
+    <w:next w:val="Standard"/>
     <w:uiPriority w:val="9"/>
     <w:semiHidden/>
     <w:unhideWhenUsed/>
@@ -3203,10 +3231,10 @@
       <w:szCs w:val="22"/>
     </w:rPr>
   </w:style>
-  <w:style w:type="paragraph" w:styleId="Heading6">
+  <w:style w:type="paragraph" w:styleId="berschrift6">
     <w:name w:val="heading 6"/>
-    <w:basedOn w:val="Normal"/>
-    <w:next w:val="Normal"/>
+    <w:basedOn w:val="Standard"/>
+    <w:next w:val="Standard"/>
     <w:uiPriority w:val="9"/>
     <w:semiHidden/>
     <w:unhideWhenUsed/>
@@ -3223,12 +3251,13 @@
       <w:szCs w:val="20"/>
     </w:rPr>
   </w:style>
-  <w:style w:type="character" w:default="1" w:styleId="DefaultParagraphFont">
+  <w:style w:type="character" w:default="1" w:styleId="Absatz-Standardschriftart">
     <w:name w:val="Default Paragraph Font"/>
     <w:uiPriority w:val="1"/>
+    <w:semiHidden/>
     <w:unhideWhenUsed/>
   </w:style>
-  <w:style w:type="table" w:default="1" w:styleId="TableNormal">
+  <w:style w:type="table" w:default="1" w:styleId="NormaleTabelle">
     <w:name w:val="Normal Table"/>
     <w:uiPriority w:val="99"/>
     <w:semiHidden/>
@@ -3243,7 +3272,7 @@
       </w:tblCellMar>
     </w:tblPr>
   </w:style>
-  <w:style w:type="numbering" w:default="1" w:styleId="NoList">
+  <w:style w:type="numbering" w:default="1" w:styleId="KeineListe">
     <w:name w:val="No List"/>
     <w:uiPriority w:val="99"/>
     <w:semiHidden/>
@@ -3260,10 +3289,10 @@
       </w:tblCellMar>
     </w:tblPr>
   </w:style>
-  <w:style w:type="paragraph" w:styleId="Title">
+  <w:style w:type="paragraph" w:styleId="Titel">
     <w:name w:val="Title"/>
-    <w:basedOn w:val="Normal"/>
-    <w:next w:val="Normal"/>
+    <w:basedOn w:val="Standard"/>
+    <w:next w:val="Standard"/>
     <w:uiPriority w:val="10"/>
     <w:qFormat/>
     <w:pPr>
@@ -3299,9 +3328,9 @@
       </w:tblCellMar>
     </w:tblPr>
   </w:style>
-  <w:style w:type="paragraph" w:styleId="ListParagraph">
+  <w:style w:type="paragraph" w:styleId="Listenabsatz">
     <w:name w:val="List Paragraph"/>
-    <w:basedOn w:val="Normal"/>
+    <w:basedOn w:val="Standard"/>
     <w:uiPriority w:val="34"/>
     <w:qFormat/>
     <w:rsid w:val="00F25FF5"/>
@@ -3310,9 +3339,9 @@
       <w:contextualSpacing/>
     </w:pPr>
   </w:style>
-  <w:style w:type="paragraph" w:styleId="NormalWeb">
+  <w:style w:type="paragraph" w:styleId="StandardWeb">
     <w:name w:val="Normal (Web)"/>
-    <w:basedOn w:val="Normal"/>
+    <w:basedOn w:val="Standard"/>
     <w:uiPriority w:val="99"/>
     <w:unhideWhenUsed/>
     <w:rsid w:val="008A558F"/>
@@ -3325,13 +3354,13 @@
   </w:style>
   <w:style w:type="character" w:customStyle="1" w:styleId="apple-tab-span">
     <w:name w:val="apple-tab-span"/>
-    <w:basedOn w:val="DefaultParagraphFont"/>
+    <w:basedOn w:val="Absatz-Standardschriftart"/>
     <w:rsid w:val="006A1A77"/>
   </w:style>
-  <w:style w:type="character" w:customStyle="1" w:styleId="Heading1Char">
-    <w:name w:val="Heading 1 Char"/>
-    <w:basedOn w:val="DefaultParagraphFont"/>
-    <w:link w:val="Heading1"/>
+  <w:style w:type="character" w:customStyle="1" w:styleId="berschrift1Zchn">
+    <w:name w:val="Überschrift 1 Zchn"/>
+    <w:basedOn w:val="Absatz-Standardschriftart"/>
+    <w:link w:val="berschrift1"/>
     <w:uiPriority w:val="9"/>
     <w:rsid w:val="00953672"/>
     <w:rPr>
@@ -3341,9 +3370,9 @@
       <w:szCs w:val="32"/>
     </w:rPr>
   </w:style>
-  <w:style w:type="character" w:styleId="CommentReference">
+  <w:style w:type="character" w:styleId="Kommentarzeichen">
     <w:name w:val="annotation reference"/>
-    <w:basedOn w:val="DefaultParagraphFont"/>
+    <w:basedOn w:val="Absatz-Standardschriftart"/>
     <w:uiPriority w:val="99"/>
     <w:semiHidden/>
     <w:unhideWhenUsed/>
@@ -3353,10 +3382,10 @@
       <w:szCs w:val="16"/>
     </w:rPr>
   </w:style>
-  <w:style w:type="paragraph" w:styleId="CommentText">
+  <w:style w:type="paragraph" w:styleId="Kommentartext">
     <w:name w:val="annotation text"/>
-    <w:basedOn w:val="Normal"/>
-    <w:link w:val="CommentTextChar"/>
+    <w:basedOn w:val="Standard"/>
+    <w:link w:val="KommentartextZchn"/>
     <w:uiPriority w:val="99"/>
     <w:semiHidden/>
     <w:unhideWhenUsed/>
@@ -3366,10 +3395,10 @@
       <w:szCs w:val="20"/>
     </w:rPr>
   </w:style>
-  <w:style w:type="character" w:customStyle="1" w:styleId="CommentTextChar">
-    <w:name w:val="Comment Text Char"/>
-    <w:basedOn w:val="DefaultParagraphFont"/>
-    <w:link w:val="CommentText"/>
+  <w:style w:type="character" w:customStyle="1" w:styleId="KommentartextZchn">
+    <w:name w:val="Kommentartext Zchn"/>
+    <w:basedOn w:val="Absatz-Standardschriftart"/>
+    <w:link w:val="Kommentartext"/>
     <w:uiPriority w:val="99"/>
     <w:semiHidden/>
     <w:rsid w:val="005503A1"/>
@@ -3379,11 +3408,11 @@
       <w:szCs w:val="20"/>
     </w:rPr>
   </w:style>
-  <w:style w:type="paragraph" w:styleId="CommentSubject">
+  <w:style w:type="paragraph" w:styleId="Kommentarthema">
     <w:name w:val="annotation subject"/>
-    <w:basedOn w:val="CommentText"/>
-    <w:next w:val="CommentText"/>
-    <w:link w:val="CommentSubjectChar"/>
+    <w:basedOn w:val="Kommentartext"/>
+    <w:next w:val="Kommentartext"/>
+    <w:link w:val="KommentarthemaZchn"/>
     <w:uiPriority w:val="99"/>
     <w:semiHidden/>
     <w:unhideWhenUsed/>
@@ -3393,10 +3422,10 @@
       <w:bCs/>
     </w:rPr>
   </w:style>
-  <w:style w:type="character" w:customStyle="1" w:styleId="CommentSubjectChar">
-    <w:name w:val="Comment Subject Char"/>
-    <w:basedOn w:val="CommentTextChar"/>
-    <w:link w:val="CommentSubject"/>
+  <w:style w:type="character" w:customStyle="1" w:styleId="KommentarthemaZchn">
+    <w:name w:val="Kommentarthema Zchn"/>
+    <w:basedOn w:val="KommentartextZchn"/>
+    <w:link w:val="Kommentarthema"/>
     <w:uiPriority w:val="99"/>
     <w:semiHidden/>
     <w:rsid w:val="005503A1"/>
@@ -3408,10 +3437,10 @@
       <w:szCs w:val="20"/>
     </w:rPr>
   </w:style>
-  <w:style w:type="paragraph" w:styleId="Subtitle">
+  <w:style w:type="paragraph" w:styleId="Untertitel">
     <w:name w:val="Subtitle"/>
-    <w:basedOn w:val="Normal"/>
-    <w:next w:val="Normal"/>
+    <w:basedOn w:val="Standard"/>
+    <w:next w:val="Standard"/>
     <w:uiPriority w:val="11"/>
     <w:qFormat/>
     <w:pPr>
@@ -3434,10 +3463,10 @@
       <w:szCs w:val="48"/>
     </w:rPr>
   </w:style>
-  <w:style w:type="paragraph" w:styleId="Header">
+  <w:style w:type="paragraph" w:styleId="Kopfzeile">
     <w:name w:val="header"/>
-    <w:basedOn w:val="Normal"/>
-    <w:link w:val="HeaderChar"/>
+    <w:basedOn w:val="Standard"/>
+    <w:link w:val="KopfzeileZchn"/>
     <w:uiPriority w:val="99"/>
     <w:unhideWhenUsed/>
     <w:rsid w:val="00EF5288"/>
@@ -3448,20 +3477,20 @@
       </w:tabs>
     </w:pPr>
   </w:style>
-  <w:style w:type="character" w:customStyle="1" w:styleId="HeaderChar">
-    <w:name w:val="Header Char"/>
-    <w:basedOn w:val="DefaultParagraphFont"/>
-    <w:link w:val="Header"/>
+  <w:style w:type="character" w:customStyle="1" w:styleId="KopfzeileZchn">
+    <w:name w:val="Kopfzeile Zchn"/>
+    <w:basedOn w:val="Absatz-Standardschriftart"/>
+    <w:link w:val="Kopfzeile"/>
     <w:uiPriority w:val="99"/>
     <w:rsid w:val="00EF5288"/>
     <w:rPr>
       <w:rFonts w:eastAsiaTheme="minorEastAsia"/>
     </w:rPr>
   </w:style>
-  <w:style w:type="paragraph" w:styleId="Footer">
+  <w:style w:type="paragraph" w:styleId="Fuzeile">
     <w:name w:val="footer"/>
-    <w:basedOn w:val="Normal"/>
-    <w:link w:val="FooterChar"/>
+    <w:basedOn w:val="Standard"/>
+    <w:link w:val="FuzeileZchn"/>
     <w:uiPriority w:val="99"/>
     <w:unhideWhenUsed/>
     <w:rsid w:val="00EF5288"/>
@@ -3472,19 +3501,19 @@
       </w:tabs>
     </w:pPr>
   </w:style>
-  <w:style w:type="character" w:customStyle="1" w:styleId="FooterChar">
-    <w:name w:val="Footer Char"/>
-    <w:basedOn w:val="DefaultParagraphFont"/>
-    <w:link w:val="Footer"/>
+  <w:style w:type="character" w:customStyle="1" w:styleId="FuzeileZchn">
+    <w:name w:val="Fußzeile Zchn"/>
+    <w:basedOn w:val="Absatz-Standardschriftart"/>
+    <w:link w:val="Fuzeile"/>
     <w:uiPriority w:val="99"/>
     <w:rsid w:val="00EF5288"/>
     <w:rPr>
       <w:rFonts w:eastAsiaTheme="minorEastAsia"/>
     </w:rPr>
   </w:style>
-  <w:style w:type="table" w:styleId="TableGrid">
+  <w:style w:type="table" w:styleId="Tabellenraster">
     <w:name w:val="Table Grid"/>
-    <w:basedOn w:val="TableNormal"/>
+    <w:basedOn w:val="NormaleTabelle"/>
     <w:uiPriority w:val="39"/>
     <w:rsid w:val="002F34C9"/>
     <w:tblPr>
@@ -3797,28 +3826,28 @@
 </file>
 
 <file path=customXml/item1.xml><?xml version="1.0" encoding="utf-8"?>
-<b:Sources xmlns:b="http://schemas.openxmlformats.org/officeDocument/2006/bibliography" xmlns="http://schemas.openxmlformats.org/officeDocument/2006/bibliography" SelectedStyle="\APASixthEditionOfficeOnline.xsl" StyleName="APA" Version="6"/>
-</file>
-
-<file path=customXml/item2.xml><?xml version="1.0" encoding="utf-8"?>
 <go:gDocsCustomXmlDataStorage xmlns:go="http://customooxmlschemas.google.com/" xmlns:r="http://schemas.openxmlformats.org/officeDocument/2006/relationships">
   <go:docsCustomData xmlns:go="http://customooxmlschemas.google.com/" roundtripDataSignature="AMtx7mjzLUfanjhyPR1vG3RDqlicbHlMQA==">AMUW2mWWabrpp7LdvuNqm3sQdvNSzOFsIvLMAgPxLsvqIR3ztXJFXTSUWPb6eAboRvt0l+TPRD5rab6RxYCANdYpUqvSgfylCMvheKgEz4kEz4j7bjKz2uI=</go:docsCustomData>
 </go:gDocsCustomXmlDataStorage>
 </file>
 
-<file path=customXml/itemProps1.xml><?xml version="1.0" encoding="utf-8"?>
-<ds:datastoreItem xmlns:ds="http://schemas.openxmlformats.org/officeDocument/2006/customXml" ds:itemID="{843C36AF-E47B-4635-8EBC-059847BA2DFE}">
-  <ds:schemaRefs>
-    <ds:schemaRef ds:uri="http://schemas.openxmlformats.org/officeDocument/2006/bibliography"/>
-  </ds:schemaRefs>
-</ds:datastoreItem>
+<file path=customXml/item2.xml><?xml version="1.0" encoding="utf-8"?>
+<b:Sources xmlns:b="http://schemas.openxmlformats.org/officeDocument/2006/bibliography" xmlns="http://schemas.openxmlformats.org/officeDocument/2006/bibliography" SelectedStyle="\APASixthEditionOfficeOnline.xsl" StyleName="APA" Version="6"/>
 </file>
 
-<file path=customXml/itemProps2.xml><?xml version="1.0" encoding="utf-8"?>
+<file path=customXml/itemProps1.xml><?xml version="1.0" encoding="utf-8"?>
 <ds:datastoreItem xmlns:ds="http://schemas.openxmlformats.org/officeDocument/2006/customXml" ds:itemID="{11111111-1234-1234-1234-123412341234}">
   <ds:schemaRefs>
     <ds:schemaRef ds:uri="http://customooxmlschemas.google.com/"/>
     <ds:schemaRef ds:uri="http://schemas.openxmlformats.org/officeDocument/2006/relationships"/>
   </ds:schemaRefs>
 </ds:datastoreItem>
+</file>
+
+<file path=customXml/itemProps2.xml><?xml version="1.0" encoding="utf-8"?>
+<ds:datastoreItem xmlns:ds="http://schemas.openxmlformats.org/officeDocument/2006/customXml" ds:itemID="{843C36AF-E47B-4635-8EBC-059847BA2DFE}">
+  <ds:schemaRefs>
+    <ds:schemaRef ds:uri="http://schemas.openxmlformats.org/officeDocument/2006/bibliography"/>
+  </ds:schemaRefs>
+</ds:datastoreItem>
 </file>
</xml_diff>

<commit_message>
Add condition for workshop section
</commit_message>
<xml_diff>
--- a/Templates/Data Science mit Python Anfänger.docx
+++ b/Templates/Data Science mit Python Anfänger.docx
@@ -985,60 +985,20 @@
     </w:p>
     <w:p>
       <w:pPr>
-        <w:jc w:val="both"/>
-        <w:rPr>
-          <w:rFonts w:ascii="Quicksand" w:eastAsia="Quicksand" w:hAnsi="Quicksand" w:cs="Quicksand"/>
-          <w:sz w:val="22"/>
-          <w:szCs w:val="22"/>
-        </w:rPr>
-      </w:pPr>
-      <w:r>
-        <w:rPr>
-          <w:rFonts w:ascii="Quicksand" w:eastAsia="Quicksand" w:hAnsi="Quicksand" w:cs="Quicksand"/>
-          <w:sz w:val="22"/>
-          <w:szCs w:val="22"/>
-        </w:rPr>
-        <w:t>{{</w:t>
-      </w:r>
-      <w:r>
-        <w:rPr>
-          <w:rFonts w:ascii="Quicksand" w:eastAsia="Quicksand" w:hAnsi="Quicksand" w:cs="Quicksand"/>
-          <w:sz w:val="22"/>
-          <w:szCs w:val="22"/>
-        </w:rPr>
-        <w:t xml:space="preserve"> </w:t>
-      </w:r>
-      <w:r>
-        <w:rPr>
-          <w:rFonts w:ascii="Quicksand" w:eastAsia="Quicksand" w:hAnsi="Quicksand" w:cs="Quicksand"/>
-          <w:sz w:val="22"/>
-          <w:szCs w:val="22"/>
-        </w:rPr>
-        <w:t>Vorname</w:t>
-      </w:r>
-      <w:r>
-        <w:rPr>
-          <w:rFonts w:ascii="Quicksand" w:eastAsia="Quicksand" w:hAnsi="Quicksand" w:cs="Quicksand"/>
-          <w:sz w:val="22"/>
-          <w:szCs w:val="22"/>
-        </w:rPr>
-        <w:t xml:space="preserve"> </w:t>
-      </w:r>
-      <w:r>
-        <w:rPr>
-          <w:rFonts w:ascii="Quicksand" w:eastAsia="Quicksand" w:hAnsi="Quicksand" w:cs="Quicksand"/>
-          <w:sz w:val="22"/>
-          <w:szCs w:val="22"/>
-        </w:rPr>
-        <w:t>}}</w:t>
-      </w:r>
-      <w:r>
-        <w:rPr>
-          <w:rFonts w:ascii="Quicksand" w:eastAsia="Quicksand" w:hAnsi="Quicksand" w:cs="Quicksand"/>
-          <w:sz w:val="22"/>
-          <w:szCs w:val="22"/>
-        </w:rPr>
-        <w:t xml:space="preserve"> also took part in workshops with the following companies:</w:t>
+        <w:rPr>
+          <w:rFonts w:ascii="Quicksand" w:eastAsia="Quicksand" w:hAnsi="Quicksand" w:cs="Quicksand"/>
+          <w:sz w:val="22"/>
+          <w:szCs w:val="22"/>
+        </w:rPr>
+      </w:pPr>
+      <w:bookmarkStart w:id="0" w:name="_Hlk96973631"/>
+      <w:r>
+        <w:rPr>
+          <w:rFonts w:ascii="Quicksand" w:eastAsia="Quicksand" w:hAnsi="Quicksand" w:cs="Quicksand"/>
+          <w:sz w:val="22"/>
+          <w:szCs w:val="22"/>
+        </w:rPr>
+        <w:t>{%- if workshops|length &gt; 0 %}{{ Vorname }} also took part in workshops with the following companies: {% endif %}</w:t>
       </w:r>
     </w:p>
     <w:p>
@@ -1056,7 +1016,6 @@
           <w:szCs w:val="22"/>
         </w:rPr>
       </w:pPr>
-      <w:bookmarkStart w:id="0" w:name="_Hlk96973631"/>
       <w:r>
         <w:rPr>
           <w:rFonts w:ascii="Quicksand" w:eastAsia="Quicksand" w:hAnsi="Quicksand" w:cs="Quicksand"/>
@@ -3826,28 +3785,28 @@
 </file>
 
 <file path=customXml/item1.xml><?xml version="1.0" encoding="utf-8"?>
+<b:Sources xmlns:b="http://schemas.openxmlformats.org/officeDocument/2006/bibliography" xmlns="http://schemas.openxmlformats.org/officeDocument/2006/bibliography" SelectedStyle="\APASixthEditionOfficeOnline.xsl" StyleName="APA" Version="6"/>
+</file>
+
+<file path=customXml/item2.xml><?xml version="1.0" encoding="utf-8"?>
 <go:gDocsCustomXmlDataStorage xmlns:go="http://customooxmlschemas.google.com/" xmlns:r="http://schemas.openxmlformats.org/officeDocument/2006/relationships">
   <go:docsCustomData xmlns:go="http://customooxmlschemas.google.com/" roundtripDataSignature="AMtx7mjzLUfanjhyPR1vG3RDqlicbHlMQA==">AMUW2mWWabrpp7LdvuNqm3sQdvNSzOFsIvLMAgPxLsvqIR3ztXJFXTSUWPb6eAboRvt0l+TPRD5rab6RxYCANdYpUqvSgfylCMvheKgEz4kEz4j7bjKz2uI=</go:docsCustomData>
 </go:gDocsCustomXmlDataStorage>
 </file>
 
-<file path=customXml/item2.xml><?xml version="1.0" encoding="utf-8"?>
-<b:Sources xmlns:b="http://schemas.openxmlformats.org/officeDocument/2006/bibliography" xmlns="http://schemas.openxmlformats.org/officeDocument/2006/bibliography" SelectedStyle="\APASixthEditionOfficeOnline.xsl" StyleName="APA" Version="6"/>
+<file path=customXml/itemProps1.xml><?xml version="1.0" encoding="utf-8"?>
+<ds:datastoreItem xmlns:ds="http://schemas.openxmlformats.org/officeDocument/2006/customXml" ds:itemID="{843C36AF-E47B-4635-8EBC-059847BA2DFE}">
+  <ds:schemaRefs>
+    <ds:schemaRef ds:uri="http://schemas.openxmlformats.org/officeDocument/2006/bibliography"/>
+  </ds:schemaRefs>
+</ds:datastoreItem>
 </file>
 
-<file path=customXml/itemProps1.xml><?xml version="1.0" encoding="utf-8"?>
+<file path=customXml/itemProps2.xml><?xml version="1.0" encoding="utf-8"?>
 <ds:datastoreItem xmlns:ds="http://schemas.openxmlformats.org/officeDocument/2006/customXml" ds:itemID="{11111111-1234-1234-1234-123412341234}">
   <ds:schemaRefs>
     <ds:schemaRef ds:uri="http://customooxmlschemas.google.com/"/>
     <ds:schemaRef ds:uri="http://schemas.openxmlformats.org/officeDocument/2006/relationships"/>
   </ds:schemaRefs>
 </ds:datastoreItem>
-</file>
-
-<file path=customXml/itemProps2.xml><?xml version="1.0" encoding="utf-8"?>
-<ds:datastoreItem xmlns:ds="http://schemas.openxmlformats.org/officeDocument/2006/customXml" ds:itemID="{843C36AF-E47B-4635-8EBC-059847BA2DFE}">
-  <ds:schemaRefs>
-    <ds:schemaRef ds:uri="http://schemas.openxmlformats.org/officeDocument/2006/bibliography"/>
-  </ds:schemaRefs>
-</ds:datastoreItem>
 </file>
</xml_diff>

<commit_message>
Fix Bug with empty lists
</commit_message>
<xml_diff>
--- a/Templates/Data Science mit Python Anfänger.docx
+++ b/Templates/Data Science mit Python Anfänger.docx
@@ -20,6 +20,7 @@
           <w:szCs w:val="30"/>
         </w:rPr>
       </w:pPr>
+      <w:proofErr w:type="gramStart"/>
       <w:r>
         <w:rPr>
           <w:rFonts w:ascii="Quicksand" w:eastAsia="Quicksand" w:hAnsi="Quicksand" w:cs="Quicksand"/>
@@ -50,6 +51,7 @@
         </w:rPr>
         <w:t>Name</w:t>
       </w:r>
+      <w:proofErr w:type="gramEnd"/>
       <w:r>
         <w:rPr>
           <w:rFonts w:ascii="Quicksand" w:eastAsia="Quicksand" w:hAnsi="Quicksand" w:cs="Quicksand"/>
@@ -113,6 +115,7 @@
           <w:szCs w:val="30"/>
         </w:rPr>
       </w:pPr>
+      <w:proofErr w:type="gramStart"/>
       <w:r>
         <w:rPr>
           <w:rFonts w:ascii="Quicksand" w:eastAsia="Quicksand" w:hAnsi="Quicksand" w:cs="Quicksand"/>
@@ -143,6 +146,7 @@
         </w:rPr>
         <w:t>Track</w:t>
       </w:r>
+      <w:proofErr w:type="gramEnd"/>
       <w:r>
         <w:rPr>
           <w:rFonts w:ascii="Quicksand" w:eastAsia="Quicksand" w:hAnsi="Quicksand" w:cs="Quicksand"/>
@@ -191,8 +195,9 @@
           <w:sz w:val="22"/>
           <w:szCs w:val="22"/>
         </w:rPr>
-        <w:t xml:space="preserve">with TechAcademy e.V. at Goethe University Frankfurt in the </w:t>
-      </w:r>
+        <w:t xml:space="preserve">with </w:t>
+      </w:r>
+      <w:proofErr w:type="spellStart"/>
       <w:r>
         <w:rPr>
           <w:rFonts w:ascii="Quicksand" w:hAnsi="Quicksand"/>
@@ -200,8 +205,9 @@
           <w:sz w:val="22"/>
           <w:szCs w:val="22"/>
         </w:rPr>
-        <w:t>winter</w:t>
-      </w:r>
+        <w:t>TechAcademy</w:t>
+      </w:r>
+      <w:proofErr w:type="spellEnd"/>
       <w:r>
         <w:rPr>
           <w:rFonts w:ascii="Quicksand" w:hAnsi="Quicksand"/>
@@ -209,8 +215,9 @@
           <w:sz w:val="22"/>
           <w:szCs w:val="22"/>
         </w:rPr>
-        <w:t xml:space="preserve"> semester 2021</w:t>
-      </w:r>
+        <w:t xml:space="preserve"> </w:t>
+      </w:r>
+      <w:proofErr w:type="spellStart"/>
       <w:r>
         <w:rPr>
           <w:rFonts w:ascii="Quicksand" w:hAnsi="Quicksand"/>
@@ -218,8 +225,9 @@
           <w:sz w:val="22"/>
           <w:szCs w:val="22"/>
         </w:rPr>
-        <w:t>/2022</w:t>
-      </w:r>
+        <w:t>e.V.</w:t>
+      </w:r>
+      <w:proofErr w:type="spellEnd"/>
       <w:r>
         <w:rPr>
           <w:rFonts w:ascii="Quicksand" w:hAnsi="Quicksand"/>
@@ -227,7 +235,7 @@
           <w:sz w:val="22"/>
           <w:szCs w:val="22"/>
         </w:rPr>
-        <w:t xml:space="preserve">. The students learned fundamental knowledge about data analysis in </w:t>
+        <w:t xml:space="preserve"> at Goethe University Frankfurt in the </w:t>
       </w:r>
       <w:r>
         <w:rPr>
@@ -236,7 +244,7 @@
           <w:sz w:val="22"/>
           <w:szCs w:val="22"/>
         </w:rPr>
-        <w:t>Python</w:t>
+        <w:t>winter</w:t>
       </w:r>
       <w:r>
         <w:rPr>
@@ -245,7 +253,63 @@
           <w:sz w:val="22"/>
           <w:szCs w:val="22"/>
         </w:rPr>
-        <w:t xml:space="preserve"> by attending the following courses on the e-learning platform DataCamp, each taking an average of 4 hours:</w:t>
+        <w:t xml:space="preserve"> semester 2021</w:t>
+      </w:r>
+      <w:r>
+        <w:rPr>
+          <w:rFonts w:ascii="Quicksand" w:hAnsi="Quicksand"/>
+          <w:color w:val="000000"/>
+          <w:sz w:val="22"/>
+          <w:szCs w:val="22"/>
+        </w:rPr>
+        <w:t>/2022</w:t>
+      </w:r>
+      <w:r>
+        <w:rPr>
+          <w:rFonts w:ascii="Quicksand" w:hAnsi="Quicksand"/>
+          <w:color w:val="000000"/>
+          <w:sz w:val="22"/>
+          <w:szCs w:val="22"/>
+        </w:rPr>
+        <w:t xml:space="preserve">. The students learned fundamental knowledge about data analysis in </w:t>
+      </w:r>
+      <w:r>
+        <w:rPr>
+          <w:rFonts w:ascii="Quicksand" w:hAnsi="Quicksand"/>
+          <w:color w:val="000000"/>
+          <w:sz w:val="22"/>
+          <w:szCs w:val="22"/>
+        </w:rPr>
+        <w:t>Python</w:t>
+      </w:r>
+      <w:r>
+        <w:rPr>
+          <w:rFonts w:ascii="Quicksand" w:hAnsi="Quicksand"/>
+          <w:color w:val="000000"/>
+          <w:sz w:val="22"/>
+          <w:szCs w:val="22"/>
+        </w:rPr>
+        <w:t xml:space="preserve"> by attending the following courses on the e-learning platform </w:t>
+      </w:r>
+      <w:proofErr w:type="spellStart"/>
+      <w:r>
+        <w:rPr>
+          <w:rFonts w:ascii="Quicksand" w:hAnsi="Quicksand"/>
+          <w:color w:val="000000"/>
+          <w:sz w:val="22"/>
+          <w:szCs w:val="22"/>
+        </w:rPr>
+        <w:t>DataCamp</w:t>
+      </w:r>
+      <w:proofErr w:type="spellEnd"/>
+      <w:r>
+        <w:rPr>
+          <w:rFonts w:ascii="Quicksand" w:hAnsi="Quicksand"/>
+          <w:color w:val="000000"/>
+          <w:sz w:val="22"/>
+          <w:szCs w:val="22"/>
+        </w:rPr>
+        <w:t>, each taking an average of 4 hours:</w:t>
       </w:r>
     </w:p>
     <w:p>
@@ -285,7 +349,16 @@
           <w:sz w:val="22"/>
           <w:szCs w:val="22"/>
         </w:rPr>
-        <w:t xml:space="preserve"> if courses</w:t>
+        <w:t xml:space="preserve"> if </w:t>
+      </w:r>
+      <w:proofErr w:type="spellStart"/>
+      <w:r>
+        <w:rPr>
+          <w:rFonts w:ascii="Quicksand" w:eastAsia="Quicksand" w:hAnsi="Quicksand" w:cs="Quicksand"/>
+          <w:sz w:val="22"/>
+          <w:szCs w:val="22"/>
+        </w:rPr>
+        <w:t>courses</w:t>
       </w:r>
       <w:r>
         <w:rPr>
@@ -295,6 +368,7 @@
         </w:rPr>
         <w:t>|length</w:t>
       </w:r>
+      <w:proofErr w:type="spellEnd"/>
       <w:r>
         <w:rPr>
           <w:rFonts w:ascii="Quicksand" w:eastAsia="Quicksand" w:hAnsi="Quicksand" w:cs="Quicksand"/>
@@ -425,6 +499,7 @@
               </w:rPr>
               <w:t>(</w:t>
             </w:r>
+            <w:proofErr w:type="spellStart"/>
             <w:r>
               <w:rPr>
                 <w:rFonts w:ascii="Quicksand" w:eastAsia="Quicksand" w:hAnsi="Quicksand" w:cs="Quicksand"/>
@@ -441,6 +516,7 @@
               </w:rPr>
               <w:t>|length</w:t>
             </w:r>
+            <w:proofErr w:type="spellEnd"/>
             <w:r>
               <w:rPr>
                 <w:rFonts w:ascii="Quicksand" w:eastAsia="Quicksand" w:hAnsi="Quicksand" w:cs="Quicksand"/>
@@ -471,7 +547,16 @@
                 <w:sz w:val="22"/>
                 <w:szCs w:val="22"/>
               </w:rPr>
-              <w:t xml:space="preserve"> 0.5</w:t>
+              <w:t xml:space="preserve"> </w:t>
+            </w:r>
+            <w:proofErr w:type="gramStart"/>
+            <w:r>
+              <w:rPr>
+                <w:rFonts w:ascii="Quicksand" w:eastAsia="Quicksand" w:hAnsi="Quicksand" w:cs="Quicksand"/>
+                <w:sz w:val="22"/>
+                <w:szCs w:val="22"/>
+              </w:rPr>
+              <w:t>0.5</w:t>
             </w:r>
             <w:r>
               <w:rPr>
@@ -487,7 +572,16 @@
                 <w:sz w:val="22"/>
                 <w:szCs w:val="22"/>
               </w:rPr>
-              <w:t>|int</w:t>
+              <w:t>|</w:t>
+            </w:r>
+            <w:proofErr w:type="gramEnd"/>
+            <w:r>
+              <w:rPr>
+                <w:rFonts w:ascii="Quicksand" w:eastAsia="Quicksand" w:hAnsi="Quicksand" w:cs="Quicksand"/>
+                <w:sz w:val="22"/>
+                <w:szCs w:val="22"/>
+              </w:rPr>
+              <w:t>int</w:t>
             </w:r>
             <w:r>
               <w:rPr>
@@ -525,21 +619,49 @@
                 <w:szCs w:val="22"/>
               </w:rPr>
             </w:pPr>
-            <w:r>
-              <w:rPr>
-                <w:rFonts w:ascii="Quicksand" w:eastAsia="Quicksand" w:hAnsi="Quicksand" w:cs="Quicksand"/>
-                <w:sz w:val="22"/>
-                <w:szCs w:val="22"/>
-              </w:rPr>
-              <w:t xml:space="preserve">{{ course }} </w:t>
-            </w:r>
-            <w:r>
-              <w:rPr>
-                <w:rFonts w:ascii="Quicksand" w:eastAsia="Quicksand" w:hAnsi="Quicksand" w:cs="Quicksand"/>
-                <w:sz w:val="22"/>
-                <w:szCs w:val="22"/>
-              </w:rPr>
-              <w:t>{% endfor %}</w:t>
+            <w:proofErr w:type="gramStart"/>
+            <w:r>
+              <w:rPr>
+                <w:rFonts w:ascii="Quicksand" w:eastAsia="Quicksand" w:hAnsi="Quicksand" w:cs="Quicksand"/>
+                <w:sz w:val="22"/>
+                <w:szCs w:val="22"/>
+              </w:rPr>
+              <w:t>{{ course</w:t>
+            </w:r>
+            <w:proofErr w:type="gramEnd"/>
+            <w:r>
+              <w:rPr>
+                <w:rFonts w:ascii="Quicksand" w:eastAsia="Quicksand" w:hAnsi="Quicksand" w:cs="Quicksand"/>
+                <w:sz w:val="22"/>
+                <w:szCs w:val="22"/>
+              </w:rPr>
+              <w:t xml:space="preserve"> }} </w:t>
+            </w:r>
+            <w:r>
+              <w:rPr>
+                <w:rFonts w:ascii="Quicksand" w:eastAsia="Quicksand" w:hAnsi="Quicksand" w:cs="Quicksand"/>
+                <w:sz w:val="22"/>
+                <w:szCs w:val="22"/>
+              </w:rPr>
+              <w:t xml:space="preserve">{% </w:t>
+            </w:r>
+            <w:proofErr w:type="spellStart"/>
+            <w:r>
+              <w:rPr>
+                <w:rFonts w:ascii="Quicksand" w:eastAsia="Quicksand" w:hAnsi="Quicksand" w:cs="Quicksand"/>
+                <w:sz w:val="22"/>
+                <w:szCs w:val="22"/>
+              </w:rPr>
+              <w:t>endfor</w:t>
+            </w:r>
+            <w:proofErr w:type="spellEnd"/>
+            <w:r>
+              <w:rPr>
+                <w:rFonts w:ascii="Quicksand" w:eastAsia="Quicksand" w:hAnsi="Quicksand" w:cs="Quicksand"/>
+                <w:sz w:val="22"/>
+                <w:szCs w:val="22"/>
+              </w:rPr>
+              <w:t xml:space="preserve"> %}</w:t>
             </w:r>
           </w:p>
         </w:tc>
@@ -626,6 +748,7 @@
               </w:rPr>
               <w:t>(</w:t>
             </w:r>
+            <w:proofErr w:type="spellStart"/>
             <w:r>
               <w:rPr>
                 <w:rFonts w:ascii="Quicksand" w:eastAsia="Quicksand" w:hAnsi="Quicksand" w:cs="Quicksand"/>
@@ -642,6 +765,7 @@
               </w:rPr>
               <w:t>|length</w:t>
             </w:r>
+            <w:proofErr w:type="spellEnd"/>
             <w:r>
               <w:rPr>
                 <w:rFonts w:ascii="Quicksand" w:eastAsia="Quicksand" w:hAnsi="Quicksand" w:cs="Quicksand"/>
@@ -666,6 +790,7 @@
               </w:rPr>
               <w:t xml:space="preserve"> + </w:t>
             </w:r>
+            <w:proofErr w:type="gramStart"/>
             <w:r>
               <w:rPr>
                 <w:rFonts w:ascii="Quicksand" w:eastAsia="Quicksand" w:hAnsi="Quicksand" w:cs="Quicksand"/>
@@ -688,7 +813,16 @@
                 <w:sz w:val="22"/>
                 <w:szCs w:val="22"/>
               </w:rPr>
-              <w:t>|int</w:t>
+              <w:t>|</w:t>
+            </w:r>
+            <w:proofErr w:type="gramEnd"/>
+            <w:r>
+              <w:rPr>
+                <w:rFonts w:ascii="Quicksand" w:eastAsia="Quicksand" w:hAnsi="Quicksand" w:cs="Quicksand"/>
+                <w:sz w:val="22"/>
+                <w:szCs w:val="22"/>
+              </w:rPr>
+              <w:t>int</w:t>
             </w:r>
             <w:r>
               <w:rPr>
@@ -720,21 +854,49 @@
                 <w:szCs w:val="22"/>
               </w:rPr>
             </w:pPr>
-            <w:r>
-              <w:rPr>
-                <w:rFonts w:ascii="Quicksand" w:eastAsia="Quicksand" w:hAnsi="Quicksand" w:cs="Quicksand"/>
-                <w:sz w:val="22"/>
-                <w:szCs w:val="22"/>
-              </w:rPr>
-              <w:t xml:space="preserve">{{ course }} </w:t>
-            </w:r>
-            <w:r>
-              <w:rPr>
-                <w:rFonts w:ascii="Quicksand" w:eastAsia="Quicksand" w:hAnsi="Quicksand" w:cs="Quicksand"/>
-                <w:sz w:val="22"/>
-                <w:szCs w:val="22"/>
-              </w:rPr>
-              <w:t>{% endfor %}</w:t>
+            <w:proofErr w:type="gramStart"/>
+            <w:r>
+              <w:rPr>
+                <w:rFonts w:ascii="Quicksand" w:eastAsia="Quicksand" w:hAnsi="Quicksand" w:cs="Quicksand"/>
+                <w:sz w:val="22"/>
+                <w:szCs w:val="22"/>
+              </w:rPr>
+              <w:t>{{ course</w:t>
+            </w:r>
+            <w:proofErr w:type="gramEnd"/>
+            <w:r>
+              <w:rPr>
+                <w:rFonts w:ascii="Quicksand" w:eastAsia="Quicksand" w:hAnsi="Quicksand" w:cs="Quicksand"/>
+                <w:sz w:val="22"/>
+                <w:szCs w:val="22"/>
+              </w:rPr>
+              <w:t xml:space="preserve"> }} </w:t>
+            </w:r>
+            <w:r>
+              <w:rPr>
+                <w:rFonts w:ascii="Quicksand" w:eastAsia="Quicksand" w:hAnsi="Quicksand" w:cs="Quicksand"/>
+                <w:sz w:val="22"/>
+                <w:szCs w:val="22"/>
+              </w:rPr>
+              <w:t xml:space="preserve">{% </w:t>
+            </w:r>
+            <w:proofErr w:type="spellStart"/>
+            <w:r>
+              <w:rPr>
+                <w:rFonts w:ascii="Quicksand" w:eastAsia="Quicksand" w:hAnsi="Quicksand" w:cs="Quicksand"/>
+                <w:sz w:val="22"/>
+                <w:szCs w:val="22"/>
+              </w:rPr>
+              <w:t>endfor</w:t>
+            </w:r>
+            <w:proofErr w:type="spellEnd"/>
+            <w:r>
+              <w:rPr>
+                <w:rFonts w:ascii="Quicksand" w:eastAsia="Quicksand" w:hAnsi="Quicksand" w:cs="Quicksand"/>
+                <w:sz w:val="22"/>
+                <w:szCs w:val="22"/>
+              </w:rPr>
+              <w:t xml:space="preserve"> %}</w:t>
             </w:r>
           </w:p>
         </w:tc>
@@ -855,6 +1017,7 @@
           <w:szCs w:val="22"/>
         </w:rPr>
       </w:pPr>
+      <w:proofErr w:type="gramStart"/>
       <w:r>
         <w:rPr>
           <w:rFonts w:ascii="Quicksand" w:eastAsia="Quicksand" w:hAnsi="Quicksand" w:cs="Quicksand"/>
@@ -879,6 +1042,7 @@
         </w:rPr>
         <w:t>course</w:t>
       </w:r>
+      <w:proofErr w:type="gramEnd"/>
       <w:r>
         <w:rPr>
           <w:rFonts w:ascii="Quicksand" w:eastAsia="Quicksand" w:hAnsi="Quicksand" w:cs="Quicksand"/>
@@ -919,13 +1083,23 @@
         </w:rPr>
         <w:t xml:space="preserve"> </w:t>
       </w:r>
-      <w:r>
-        <w:rPr>
-          <w:rFonts w:ascii="Quicksand" w:eastAsia="Quicksand" w:hAnsi="Quicksand" w:cs="Quicksand"/>
-          <w:sz w:val="22"/>
-          <w:szCs w:val="22"/>
-        </w:rPr>
-        <w:t>endfor %}</w:t>
+      <w:proofErr w:type="spellStart"/>
+      <w:r>
+        <w:rPr>
+          <w:rFonts w:ascii="Quicksand" w:eastAsia="Quicksand" w:hAnsi="Quicksand" w:cs="Quicksand"/>
+          <w:sz w:val="22"/>
+          <w:szCs w:val="22"/>
+        </w:rPr>
+        <w:t>endfor</w:t>
+      </w:r>
+      <w:proofErr w:type="spellEnd"/>
+      <w:r>
+        <w:rPr>
+          <w:rFonts w:ascii="Quicksand" w:eastAsia="Quicksand" w:hAnsi="Quicksand" w:cs="Quicksand"/>
+          <w:sz w:val="22"/>
+          <w:szCs w:val="22"/>
+        </w:rPr>
+        <w:t xml:space="preserve"> %}</w:t>
       </w:r>
     </w:p>
     <w:p>
@@ -969,7 +1143,27 @@
           <w:sz w:val="22"/>
           <w:szCs w:val="22"/>
         </w:rPr>
-        <w:t xml:space="preserve">The participants applied their programming skills by analyzing a detailed Spotify data set in small groups. In the course of exploratory data analysis, the participants cleaned, aggregated and merged the data. Afterwards, they visualized key aspects graphically to discover underlying patterns and draw conclusions on them. </w:t>
+        <w:t xml:space="preserve">The participants applied their programming skills by analyzing a detailed Spotify data set in small groups. </w:t>
+      </w:r>
+      <w:proofErr w:type="gramStart"/>
+      <w:r>
+        <w:rPr>
+          <w:rFonts w:ascii="Quicksand" w:hAnsi="Quicksand"/>
+          <w:color w:val="000000"/>
+          <w:sz w:val="22"/>
+          <w:szCs w:val="22"/>
+        </w:rPr>
+        <w:t>In the course of</w:t>
+      </w:r>
+      <w:proofErr w:type="gramEnd"/>
+      <w:r>
+        <w:rPr>
+          <w:rFonts w:ascii="Quicksand" w:hAnsi="Quicksand"/>
+          <w:color w:val="000000"/>
+          <w:sz w:val="22"/>
+          <w:szCs w:val="22"/>
+        </w:rPr>
+        <w:t xml:space="preserve"> exploratory data analysis, the participants cleaned, aggregated and merged the data. Afterwards, they visualized key aspects graphically to discover underlying patterns and draw conclusions on them. </w:t>
       </w:r>
     </w:p>
     <w:p>
@@ -982,24 +1176,6 @@
           <w:szCs w:val="22"/>
         </w:rPr>
       </w:pPr>
-    </w:p>
-    <w:p>
-      <w:pPr>
-        <w:rPr>
-          <w:rFonts w:ascii="Quicksand" w:eastAsia="Quicksand" w:hAnsi="Quicksand" w:cs="Quicksand"/>
-          <w:sz w:val="22"/>
-          <w:szCs w:val="22"/>
-        </w:rPr>
-      </w:pPr>
-      <w:bookmarkStart w:id="0" w:name="_Hlk96973631"/>
-      <w:r>
-        <w:rPr>
-          <w:rFonts w:ascii="Quicksand" w:eastAsia="Quicksand" w:hAnsi="Quicksand" w:cs="Quicksand"/>
-          <w:sz w:val="22"/>
-          <w:szCs w:val="22"/>
-        </w:rPr>
-        <w:t>{%- if workshops|length &gt; 0 %}{{ Vorname }} also took part in workshops with the following companies: {% endif %}</w:t>
-      </w:r>
     </w:p>
     <w:p>
       <w:pPr>
@@ -1016,13 +1192,118 @@
           <w:szCs w:val="22"/>
         </w:rPr>
       </w:pPr>
-      <w:r>
-        <w:rPr>
-          <w:rFonts w:ascii="Quicksand" w:eastAsia="Quicksand" w:hAnsi="Quicksand" w:cs="Quicksand"/>
-          <w:sz w:val="22"/>
-          <w:szCs w:val="22"/>
-        </w:rPr>
-        <w:t>{%- if workshops|length &gt; 2 %}</w:t>
+      <w:bookmarkStart w:id="0" w:name="_Hlk96973631"/>
+      <w:r>
+        <w:rPr>
+          <w:rFonts w:ascii="Quicksand" w:eastAsia="Quicksand" w:hAnsi="Quicksand" w:cs="Quicksand"/>
+          <w:sz w:val="22"/>
+          <w:szCs w:val="22"/>
+        </w:rPr>
+        <w:t xml:space="preserve">{% if </w:t>
+      </w:r>
+      <w:proofErr w:type="spellStart"/>
+      <w:r>
+        <w:rPr>
+          <w:rFonts w:ascii="Quicksand" w:eastAsia="Quicksand" w:hAnsi="Quicksand" w:cs="Quicksand"/>
+          <w:sz w:val="22"/>
+          <w:szCs w:val="22"/>
+        </w:rPr>
+        <w:t>workshops|length</w:t>
+      </w:r>
+      <w:proofErr w:type="spellEnd"/>
+      <w:r>
+        <w:rPr>
+          <w:rFonts w:ascii="Quicksand" w:eastAsia="Quicksand" w:hAnsi="Quicksand" w:cs="Quicksand"/>
+          <w:sz w:val="22"/>
+          <w:szCs w:val="22"/>
+        </w:rPr>
+        <w:t xml:space="preserve"> &gt; 0 </w:t>
+      </w:r>
+      <w:proofErr w:type="gramStart"/>
+      <w:r>
+        <w:rPr>
+          <w:rFonts w:ascii="Quicksand" w:eastAsia="Quicksand" w:hAnsi="Quicksand" w:cs="Quicksand"/>
+          <w:sz w:val="22"/>
+          <w:szCs w:val="22"/>
+        </w:rPr>
+        <w:t>%}{</w:t>
+      </w:r>
+      <w:proofErr w:type="gramEnd"/>
+      <w:r>
+        <w:rPr>
+          <w:rFonts w:ascii="Quicksand" w:eastAsia="Quicksand" w:hAnsi="Quicksand" w:cs="Quicksand"/>
+          <w:sz w:val="22"/>
+          <w:szCs w:val="22"/>
+        </w:rPr>
+        <w:t xml:space="preserve">{ </w:t>
+      </w:r>
+      <w:proofErr w:type="spellStart"/>
+      <w:r>
+        <w:rPr>
+          <w:rFonts w:ascii="Quicksand" w:eastAsia="Quicksand" w:hAnsi="Quicksand" w:cs="Quicksand"/>
+          <w:sz w:val="22"/>
+          <w:szCs w:val="22"/>
+        </w:rPr>
+        <w:t>Vorname</w:t>
+      </w:r>
+      <w:proofErr w:type="spellEnd"/>
+      <w:r>
+        <w:rPr>
+          <w:rFonts w:ascii="Quicksand" w:eastAsia="Quicksand" w:hAnsi="Quicksand" w:cs="Quicksand"/>
+          <w:sz w:val="22"/>
+          <w:szCs w:val="22"/>
+        </w:rPr>
+        <w:t xml:space="preserve"> }} also took part in workshops with the following companies: </w:t>
+      </w:r>
+      <w:r>
+        <w:rPr>
+          <w:rFonts w:ascii="Quicksand" w:eastAsia="Quicksand" w:hAnsi="Quicksand" w:cs="Quicksand"/>
+          <w:sz w:val="22"/>
+          <w:szCs w:val="22"/>
+        </w:rPr>
+        <w:t>{% endif %}</w:t>
+      </w:r>
+    </w:p>
+    <w:p>
+      <w:pPr>
+        <w:pBdr>
+          <w:top w:val="nil"/>
+          <w:left w:val="nil"/>
+          <w:bottom w:val="nil"/>
+          <w:right w:val="nil"/>
+          <w:between w:val="nil"/>
+        </w:pBdr>
+        <w:rPr>
+          <w:rFonts w:ascii="Quicksand" w:eastAsia="Quicksand" w:hAnsi="Quicksand" w:cs="Quicksand"/>
+          <w:sz w:val="22"/>
+          <w:szCs w:val="22"/>
+        </w:rPr>
+      </w:pPr>
+      <w:r>
+        <w:rPr>
+          <w:rFonts w:ascii="Quicksand" w:eastAsia="Quicksand" w:hAnsi="Quicksand" w:cs="Quicksand"/>
+          <w:sz w:val="22"/>
+          <w:szCs w:val="22"/>
+        </w:rPr>
+        <w:t xml:space="preserve">{%- if </w:t>
+      </w:r>
+      <w:proofErr w:type="spellStart"/>
+      <w:r>
+        <w:rPr>
+          <w:rFonts w:ascii="Quicksand" w:eastAsia="Quicksand" w:hAnsi="Quicksand" w:cs="Quicksand"/>
+          <w:sz w:val="22"/>
+          <w:szCs w:val="22"/>
+        </w:rPr>
+        <w:t>workshops|length</w:t>
+      </w:r>
+      <w:proofErr w:type="spellEnd"/>
+      <w:r>
+        <w:rPr>
+          <w:rFonts w:ascii="Quicksand" w:eastAsia="Quicksand" w:hAnsi="Quicksand" w:cs="Quicksand"/>
+          <w:sz w:val="22"/>
+          <w:szCs w:val="22"/>
+        </w:rPr>
+        <w:t xml:space="preserve"> &gt; 2 %}</w:t>
       </w:r>
     </w:p>
     <w:tbl>
@@ -1106,13 +1387,41 @@
               </w:rPr>
               <w:t xml:space="preserve"> in </w:t>
             </w:r>
-            <w:r>
-              <w:rPr>
-                <w:rFonts w:ascii="Quicksand" w:eastAsia="Quicksand" w:hAnsi="Quicksand" w:cs="Quicksand"/>
-                <w:sz w:val="22"/>
-                <w:szCs w:val="22"/>
-              </w:rPr>
-              <w:t xml:space="preserve">workshops[0:(( workshops|length)/2 + </w:t>
+            <w:proofErr w:type="gramStart"/>
+            <w:r>
+              <w:rPr>
+                <w:rFonts w:ascii="Quicksand" w:eastAsia="Quicksand" w:hAnsi="Quicksand" w:cs="Quicksand"/>
+                <w:sz w:val="22"/>
+                <w:szCs w:val="22"/>
+              </w:rPr>
+              <w:t>workshops[</w:t>
+            </w:r>
+            <w:proofErr w:type="gramEnd"/>
+            <w:r>
+              <w:rPr>
+                <w:rFonts w:ascii="Quicksand" w:eastAsia="Quicksand" w:hAnsi="Quicksand" w:cs="Quicksand"/>
+                <w:sz w:val="22"/>
+                <w:szCs w:val="22"/>
+              </w:rPr>
+              <w:t xml:space="preserve">0:(( </w:t>
+            </w:r>
+            <w:proofErr w:type="spellStart"/>
+            <w:r>
+              <w:rPr>
+                <w:rFonts w:ascii="Quicksand" w:eastAsia="Quicksand" w:hAnsi="Quicksand" w:cs="Quicksand"/>
+                <w:sz w:val="22"/>
+                <w:szCs w:val="22"/>
+              </w:rPr>
+              <w:t>workshops|length</w:t>
+            </w:r>
+            <w:proofErr w:type="spellEnd"/>
+            <w:r>
+              <w:rPr>
+                <w:rFonts w:ascii="Quicksand" w:eastAsia="Quicksand" w:hAnsi="Quicksand" w:cs="Quicksand"/>
+                <w:sz w:val="22"/>
+                <w:szCs w:val="22"/>
+              </w:rPr>
+              <w:t xml:space="preserve">)/2 + </w:t>
             </w:r>
             <w:r>
               <w:rPr>
@@ -1158,21 +1467,49 @@
                 <w:szCs w:val="22"/>
               </w:rPr>
             </w:pPr>
-            <w:r>
-              <w:rPr>
-                <w:rFonts w:ascii="Quicksand" w:eastAsia="Quicksand" w:hAnsi="Quicksand" w:cs="Quicksand"/>
-                <w:sz w:val="22"/>
-                <w:szCs w:val="22"/>
-              </w:rPr>
-              <w:t xml:space="preserve">{{ workshop }} </w:t>
-            </w:r>
-            <w:r>
-              <w:rPr>
-                <w:rFonts w:ascii="Quicksand" w:eastAsia="Quicksand" w:hAnsi="Quicksand" w:cs="Quicksand"/>
-                <w:sz w:val="22"/>
-                <w:szCs w:val="22"/>
-              </w:rPr>
-              <w:t>{% endfor %}</w:t>
+            <w:proofErr w:type="gramStart"/>
+            <w:r>
+              <w:rPr>
+                <w:rFonts w:ascii="Quicksand" w:eastAsia="Quicksand" w:hAnsi="Quicksand" w:cs="Quicksand"/>
+                <w:sz w:val="22"/>
+                <w:szCs w:val="22"/>
+              </w:rPr>
+              <w:t>{{ workshop</w:t>
+            </w:r>
+            <w:proofErr w:type="gramEnd"/>
+            <w:r>
+              <w:rPr>
+                <w:rFonts w:ascii="Quicksand" w:eastAsia="Quicksand" w:hAnsi="Quicksand" w:cs="Quicksand"/>
+                <w:sz w:val="22"/>
+                <w:szCs w:val="22"/>
+              </w:rPr>
+              <w:t xml:space="preserve"> }} </w:t>
+            </w:r>
+            <w:r>
+              <w:rPr>
+                <w:rFonts w:ascii="Quicksand" w:eastAsia="Quicksand" w:hAnsi="Quicksand" w:cs="Quicksand"/>
+                <w:sz w:val="22"/>
+                <w:szCs w:val="22"/>
+              </w:rPr>
+              <w:t xml:space="preserve">{% </w:t>
+            </w:r>
+            <w:proofErr w:type="spellStart"/>
+            <w:r>
+              <w:rPr>
+                <w:rFonts w:ascii="Quicksand" w:eastAsia="Quicksand" w:hAnsi="Quicksand" w:cs="Quicksand"/>
+                <w:sz w:val="22"/>
+                <w:szCs w:val="22"/>
+              </w:rPr>
+              <w:t>endfor</w:t>
+            </w:r>
+            <w:proofErr w:type="spellEnd"/>
+            <w:r>
+              <w:rPr>
+                <w:rFonts w:ascii="Quicksand" w:eastAsia="Quicksand" w:hAnsi="Quicksand" w:cs="Quicksand"/>
+                <w:sz w:val="22"/>
+                <w:szCs w:val="22"/>
+              </w:rPr>
+              <w:t xml:space="preserve"> %}</w:t>
             </w:r>
           </w:p>
         </w:tc>
@@ -1241,8 +1578,27 @@
                 <w:sz w:val="22"/>
                 <w:szCs w:val="22"/>
               </w:rPr>
-              <w:t xml:space="preserve">workshops[((workshops|length)/2 + </w:t>
-            </w:r>
+              <w:t>workshops[((</w:t>
+            </w:r>
+            <w:proofErr w:type="spellStart"/>
+            <w:r>
+              <w:rPr>
+                <w:rFonts w:ascii="Quicksand" w:eastAsia="Quicksand" w:hAnsi="Quicksand" w:cs="Quicksand"/>
+                <w:sz w:val="22"/>
+                <w:szCs w:val="22"/>
+              </w:rPr>
+              <w:t>workshops|length</w:t>
+            </w:r>
+            <w:proofErr w:type="spellEnd"/>
+            <w:r>
+              <w:rPr>
+                <w:rFonts w:ascii="Quicksand" w:eastAsia="Quicksand" w:hAnsi="Quicksand" w:cs="Quicksand"/>
+                <w:sz w:val="22"/>
+                <w:szCs w:val="22"/>
+              </w:rPr>
+              <w:t xml:space="preserve">)/2 + </w:t>
+            </w:r>
+            <w:proofErr w:type="gramStart"/>
             <w:r>
               <w:rPr>
                 <w:rFonts w:ascii="Quicksand" w:eastAsia="Quicksand" w:hAnsi="Quicksand" w:cs="Quicksand"/>
@@ -1257,7 +1613,16 @@
                 <w:sz w:val="22"/>
                 <w:szCs w:val="22"/>
               </w:rPr>
-              <w:t xml:space="preserve">)|int:] </w:t>
+              <w:t>)|</w:t>
+            </w:r>
+            <w:proofErr w:type="gramEnd"/>
+            <w:r>
+              <w:rPr>
+                <w:rFonts w:ascii="Quicksand" w:eastAsia="Quicksand" w:hAnsi="Quicksand" w:cs="Quicksand"/>
+                <w:sz w:val="22"/>
+                <w:szCs w:val="22"/>
+              </w:rPr>
+              <w:t xml:space="preserve">int:] </w:t>
             </w:r>
             <w:r>
               <w:rPr>
@@ -1281,6 +1646,7 @@
                 <w:szCs w:val="22"/>
               </w:rPr>
             </w:pPr>
+            <w:proofErr w:type="gramStart"/>
             <w:r>
               <w:rPr>
                 <w:rFonts w:ascii="Quicksand" w:eastAsia="Quicksand" w:hAnsi="Quicksand" w:cs="Quicksand"/>
@@ -1297,6 +1663,7 @@
               </w:rPr>
               <w:t>workshop</w:t>
             </w:r>
+            <w:proofErr w:type="gramEnd"/>
             <w:r>
               <w:rPr>
                 <w:rFonts w:ascii="Quicksand" w:eastAsia="Quicksand" w:hAnsi="Quicksand" w:cs="Quicksand"/>
@@ -1311,7 +1678,25 @@
                 <w:sz w:val="22"/>
                 <w:szCs w:val="22"/>
               </w:rPr>
-              <w:t>{% endfor %}</w:t>
+              <w:t xml:space="preserve">{% </w:t>
+            </w:r>
+            <w:proofErr w:type="spellStart"/>
+            <w:r>
+              <w:rPr>
+                <w:rFonts w:ascii="Quicksand" w:eastAsia="Quicksand" w:hAnsi="Quicksand" w:cs="Quicksand"/>
+                <w:sz w:val="22"/>
+                <w:szCs w:val="22"/>
+              </w:rPr>
+              <w:t>endfor</w:t>
+            </w:r>
+            <w:proofErr w:type="spellEnd"/>
+            <w:r>
+              <w:rPr>
+                <w:rFonts w:ascii="Quicksand" w:eastAsia="Quicksand" w:hAnsi="Quicksand" w:cs="Quicksand"/>
+                <w:sz w:val="22"/>
+                <w:szCs w:val="22"/>
+              </w:rPr>
+              <w:t xml:space="preserve"> %}</w:t>
             </w:r>
           </w:p>
         </w:tc>
@@ -1338,7 +1723,51 @@
           <w:sz w:val="22"/>
           <w:szCs w:val="22"/>
         </w:rPr>
-        <w:t>{% else %}</w:t>
+        <w:t xml:space="preserve">{% </w:t>
+      </w:r>
+      <w:proofErr w:type="spellStart"/>
+      <w:r>
+        <w:rPr>
+          <w:rFonts w:ascii="Quicksand" w:eastAsia="Quicksand" w:hAnsi="Quicksand" w:cs="Quicksand"/>
+          <w:sz w:val="22"/>
+          <w:szCs w:val="22"/>
+        </w:rPr>
+        <w:t>elif</w:t>
+      </w:r>
+      <w:proofErr w:type="spellEnd"/>
+      <w:r>
+        <w:rPr>
+          <w:rFonts w:ascii="Quicksand" w:eastAsia="Quicksand" w:hAnsi="Quicksand" w:cs="Quicksand"/>
+          <w:sz w:val="22"/>
+          <w:szCs w:val="22"/>
+        </w:rPr>
+        <w:t xml:space="preserve"> </w:t>
+      </w:r>
+      <w:proofErr w:type="spellStart"/>
+      <w:r>
+        <w:rPr>
+          <w:rFonts w:ascii="Quicksand" w:eastAsia="Quicksand" w:hAnsi="Quicksand" w:cs="Quicksand"/>
+          <w:sz w:val="22"/>
+          <w:szCs w:val="22"/>
+        </w:rPr>
+        <w:t>workshops|length</w:t>
+      </w:r>
+      <w:proofErr w:type="spellEnd"/>
+      <w:r>
+        <w:rPr>
+          <w:rFonts w:ascii="Quicksand" w:eastAsia="Quicksand" w:hAnsi="Quicksand" w:cs="Quicksand"/>
+          <w:sz w:val="22"/>
+          <w:szCs w:val="22"/>
+        </w:rPr>
+        <w:t xml:space="preserve"> &gt; 0 </w:t>
+      </w:r>
+      <w:r>
+        <w:rPr>
+          <w:rFonts w:ascii="Quicksand" w:eastAsia="Quicksand" w:hAnsi="Quicksand" w:cs="Quicksand"/>
+          <w:sz w:val="22"/>
+          <w:szCs w:val="22"/>
+        </w:rPr>
+        <w:t>%}</w:t>
       </w:r>
     </w:p>
     <w:p>
@@ -1432,21 +1861,49 @@
           <w:szCs w:val="22"/>
         </w:rPr>
       </w:pPr>
-      <w:r>
-        <w:rPr>
-          <w:rFonts w:ascii="Quicksand" w:eastAsia="Quicksand" w:hAnsi="Quicksand" w:cs="Quicksand"/>
-          <w:sz w:val="22"/>
-          <w:szCs w:val="22"/>
-        </w:rPr>
-        <w:t xml:space="preserve">{{ workshop }} </w:t>
-      </w:r>
-      <w:r>
-        <w:rPr>
-          <w:rFonts w:ascii="Quicksand" w:eastAsia="Quicksand" w:hAnsi="Quicksand" w:cs="Quicksand"/>
-          <w:sz w:val="22"/>
-          <w:szCs w:val="22"/>
-        </w:rPr>
-        <w:t>{% endfor %}</w:t>
+      <w:proofErr w:type="gramStart"/>
+      <w:r>
+        <w:rPr>
+          <w:rFonts w:ascii="Quicksand" w:eastAsia="Quicksand" w:hAnsi="Quicksand" w:cs="Quicksand"/>
+          <w:sz w:val="22"/>
+          <w:szCs w:val="22"/>
+        </w:rPr>
+        <w:t>{{ workshop</w:t>
+      </w:r>
+      <w:proofErr w:type="gramEnd"/>
+      <w:r>
+        <w:rPr>
+          <w:rFonts w:ascii="Quicksand" w:eastAsia="Quicksand" w:hAnsi="Quicksand" w:cs="Quicksand"/>
+          <w:sz w:val="22"/>
+          <w:szCs w:val="22"/>
+        </w:rPr>
+        <w:t xml:space="preserve"> }} </w:t>
+      </w:r>
+      <w:r>
+        <w:rPr>
+          <w:rFonts w:ascii="Quicksand" w:eastAsia="Quicksand" w:hAnsi="Quicksand" w:cs="Quicksand"/>
+          <w:sz w:val="22"/>
+          <w:szCs w:val="22"/>
+        </w:rPr>
+        <w:t xml:space="preserve">{% </w:t>
+      </w:r>
+      <w:proofErr w:type="spellStart"/>
+      <w:r>
+        <w:rPr>
+          <w:rFonts w:ascii="Quicksand" w:eastAsia="Quicksand" w:hAnsi="Quicksand" w:cs="Quicksand"/>
+          <w:sz w:val="22"/>
+          <w:szCs w:val="22"/>
+        </w:rPr>
+        <w:t>endfor</w:t>
+      </w:r>
+      <w:proofErr w:type="spellEnd"/>
+      <w:r>
+        <w:rPr>
+          <w:rFonts w:ascii="Quicksand" w:eastAsia="Quicksand" w:hAnsi="Quicksand" w:cs="Quicksand"/>
+          <w:sz w:val="22"/>
+          <w:szCs w:val="22"/>
+        </w:rPr>
+        <w:t xml:space="preserve"> %}</w:t>
       </w:r>
     </w:p>
     <w:p>
@@ -1473,6 +1930,14 @@
         <w:t>{% endif %}</w:t>
       </w:r>
       <w:bookmarkEnd w:id="0"/>
+      <w:r>
+        <w:rPr>
+          <w:rFonts w:ascii="Quicksand" w:eastAsia="Quicksand" w:hAnsi="Quicksand" w:cs="Quicksand"/>
+          <w:sz w:val="22"/>
+          <w:szCs w:val="22"/>
+        </w:rPr>
+        <w:t xml:space="preserve"> </w:t>
+      </w:r>
     </w:p>
     <w:p>
       <w:pPr>
@@ -1539,8 +2004,19 @@
           <w:sz w:val="22"/>
           <w:szCs w:val="22"/>
         </w:rPr>
-        <w:t>Natnael Fekade</w:t>
-      </w:r>
+        <w:t xml:space="preserve">Natnael </w:t>
+      </w:r>
+      <w:proofErr w:type="spellStart"/>
+      <w:r>
+        <w:rPr>
+          <w:rFonts w:ascii="Quicksand" w:eastAsia="Quicksand" w:hAnsi="Quicksand" w:cs="Quicksand"/>
+          <w:b/>
+          <w:sz w:val="22"/>
+          <w:szCs w:val="22"/>
+        </w:rPr>
+        <w:t>Fekade</w:t>
+      </w:r>
+      <w:proofErr w:type="spellEnd"/>
       <w:r>
         <w:rPr>
           <w:rFonts w:ascii="Quicksand" w:eastAsia="Quicksand" w:hAnsi="Quicksand" w:cs="Quicksand"/>
@@ -1596,8 +2072,19 @@
           <w:sz w:val="22"/>
           <w:szCs w:val="22"/>
         </w:rPr>
-        <w:t>Georgios Brussas</w:t>
-      </w:r>
+        <w:t xml:space="preserve">Georgios </w:t>
+      </w:r>
+      <w:proofErr w:type="spellStart"/>
+      <w:r>
+        <w:rPr>
+          <w:rFonts w:ascii="Quicksand" w:eastAsia="Quicksand" w:hAnsi="Quicksand" w:cs="Quicksand"/>
+          <w:b/>
+          <w:sz w:val="22"/>
+          <w:szCs w:val="22"/>
+        </w:rPr>
+        <w:t>Brussas</w:t>
+      </w:r>
+      <w:proofErr w:type="spellEnd"/>
     </w:p>
     <w:p>
       <w:pPr>
@@ -1762,8 +2249,42 @@
                                 <w:sz w:val="20"/>
                                 <w:szCs w:val="20"/>
                               </w:rPr>
-                              <w:t>About TechAcademy e.V.</w:t>
+                              <w:t xml:space="preserve">About </w:t>
                             </w:r>
+                            <w:proofErr w:type="spellStart"/>
+                            <w:r>
+                              <w:rPr>
+                                <w:rFonts w:ascii="Quicksand" w:eastAsia="Quicksand" w:hAnsi="Quicksand" w:cs="Quicksand"/>
+                                <w:b/>
+                                <w:color w:val="000000"/>
+                                <w:sz w:val="20"/>
+                                <w:szCs w:val="20"/>
+                              </w:rPr>
+                              <w:t>TechAcademy</w:t>
+                            </w:r>
+                            <w:proofErr w:type="spellEnd"/>
+                            <w:r>
+                              <w:rPr>
+                                <w:rFonts w:ascii="Quicksand" w:eastAsia="Quicksand" w:hAnsi="Quicksand" w:cs="Quicksand"/>
+                                <w:b/>
+                                <w:color w:val="000000"/>
+                                <w:sz w:val="20"/>
+                                <w:szCs w:val="20"/>
+                              </w:rPr>
+                              <w:t xml:space="preserve"> </w:t>
+                            </w:r>
+                            <w:proofErr w:type="spellStart"/>
+                            <w:r>
+                              <w:rPr>
+                                <w:rFonts w:ascii="Quicksand" w:eastAsia="Quicksand" w:hAnsi="Quicksand" w:cs="Quicksand"/>
+                                <w:b/>
+                                <w:color w:val="000000"/>
+                                <w:sz w:val="20"/>
+                                <w:szCs w:val="20"/>
+                              </w:rPr>
+                              <w:t>e.V.</w:t>
+                            </w:r>
+                            <w:proofErr w:type="spellEnd"/>
                           </w:p>
                           <w:p>
                             <w:pPr>
@@ -1775,13 +2296,41 @@
                                 <w:szCs w:val="20"/>
                               </w:rPr>
                             </w:pPr>
+                            <w:proofErr w:type="spellStart"/>
                             <w:r>
                               <w:rPr>
                                 <w:rFonts w:ascii="Quicksand" w:eastAsia="Quicksand" w:hAnsi="Quicksand" w:cs="Quicksand"/>
                                 <w:sz w:val="20"/>
                                 <w:szCs w:val="20"/>
                               </w:rPr>
-                              <w:t xml:space="preserve">TechAcademy e.V. is a student initiative at Goethe University Frankfurt training the next digital leaders. Students of any discipline </w:t>
+                              <w:t>TechAcademy</w:t>
+                            </w:r>
+                            <w:proofErr w:type="spellEnd"/>
+                            <w:r>
+                              <w:rPr>
+                                <w:rFonts w:ascii="Quicksand" w:eastAsia="Quicksand" w:hAnsi="Quicksand" w:cs="Quicksand"/>
+                                <w:sz w:val="20"/>
+                                <w:szCs w:val="20"/>
+                              </w:rPr>
+                              <w:t xml:space="preserve"> </w:t>
+                            </w:r>
+                            <w:proofErr w:type="spellStart"/>
+                            <w:r>
+                              <w:rPr>
+                                <w:rFonts w:ascii="Quicksand" w:eastAsia="Quicksand" w:hAnsi="Quicksand" w:cs="Quicksand"/>
+                                <w:sz w:val="20"/>
+                                <w:szCs w:val="20"/>
+                              </w:rPr>
+                              <w:t>e.V.</w:t>
+                            </w:r>
+                            <w:proofErr w:type="spellEnd"/>
+                            <w:r>
+                              <w:rPr>
+                                <w:rFonts w:ascii="Quicksand" w:eastAsia="Quicksand" w:hAnsi="Quicksand" w:cs="Quicksand"/>
+                                <w:sz w:val="20"/>
+                                <w:szCs w:val="20"/>
+                              </w:rPr>
+                              <w:t xml:space="preserve"> is a student initiative at Goethe University Frankfurt training the next digital leaders. Students of any discipline </w:t>
                             </w:r>
                             <w:r>
                               <w:rPr>
@@ -1816,7 +2365,79 @@
                                 <w:sz w:val="20"/>
                                 <w:szCs w:val="20"/>
                               </w:rPr>
-                              <w:t>In addition to regular coding meetups, TechAcademy actively supports students in developing and implementing their projects through workshops, lectures, and company visits. In this way, participants gain practical experience in the tech sector while still studying and establish contact with relevant companies. In addition, TechAcademy organizes the annual TechConference — a digitization conference with high-ranking speakers from business, politics and science.</w:t>
+                              <w:t xml:space="preserve">In addition to regular coding meetups, </w:t>
+                            </w:r>
+                            <w:proofErr w:type="spellStart"/>
+                            <w:r>
+                              <w:rPr>
+                                <w:rFonts w:ascii="Quicksand" w:eastAsia="Quicksand" w:hAnsi="Quicksand" w:cs="Quicksand"/>
+                                <w:sz w:val="20"/>
+                                <w:szCs w:val="20"/>
+                              </w:rPr>
+                              <w:t>TechAcademy</w:t>
+                            </w:r>
+                            <w:proofErr w:type="spellEnd"/>
+                            <w:r>
+                              <w:rPr>
+                                <w:rFonts w:ascii="Quicksand" w:eastAsia="Quicksand" w:hAnsi="Quicksand" w:cs="Quicksand"/>
+                                <w:sz w:val="20"/>
+                                <w:szCs w:val="20"/>
+                              </w:rPr>
+                              <w:t xml:space="preserve"> actively supports students in developing and implementing their projects through workshops, lectures, and company visits. In this way, participants gain practical experience in the tech sector while still studying and establish contact with relevant companies. In addition, </w:t>
+                            </w:r>
+                            <w:proofErr w:type="spellStart"/>
+                            <w:r>
+                              <w:rPr>
+                                <w:rFonts w:ascii="Quicksand" w:eastAsia="Quicksand" w:hAnsi="Quicksand" w:cs="Quicksand"/>
+                                <w:sz w:val="20"/>
+                                <w:szCs w:val="20"/>
+                              </w:rPr>
+                              <w:t>TechAcademy</w:t>
+                            </w:r>
+                            <w:proofErr w:type="spellEnd"/>
+                            <w:r>
+                              <w:rPr>
+                                <w:rFonts w:ascii="Quicksand" w:eastAsia="Quicksand" w:hAnsi="Quicksand" w:cs="Quicksand"/>
+                                <w:sz w:val="20"/>
+                                <w:szCs w:val="20"/>
+                              </w:rPr>
+                              <w:t xml:space="preserve"> organizes the annual </w:t>
+                            </w:r>
+                            <w:proofErr w:type="spellStart"/>
+                            <w:r>
+                              <w:rPr>
+                                <w:rFonts w:ascii="Quicksand" w:eastAsia="Quicksand" w:hAnsi="Quicksand" w:cs="Quicksand"/>
+                                <w:sz w:val="20"/>
+                                <w:szCs w:val="20"/>
+                              </w:rPr>
+                              <w:t>TechConference</w:t>
+                            </w:r>
+                            <w:proofErr w:type="spellEnd"/>
+                            <w:r>
+                              <w:rPr>
+                                <w:rFonts w:ascii="Quicksand" w:eastAsia="Quicksand" w:hAnsi="Quicksand" w:cs="Quicksand"/>
+                                <w:sz w:val="20"/>
+                                <w:szCs w:val="20"/>
+                              </w:rPr>
+                              <w:t xml:space="preserve"> — a digitization conference with high-ranking speakers from business, </w:t>
+                            </w:r>
+                            <w:proofErr w:type="gramStart"/>
+                            <w:r>
+                              <w:rPr>
+                                <w:rFonts w:ascii="Quicksand" w:eastAsia="Quicksand" w:hAnsi="Quicksand" w:cs="Quicksand"/>
+                                <w:sz w:val="20"/>
+                                <w:szCs w:val="20"/>
+                              </w:rPr>
+                              <w:t>politics</w:t>
+                            </w:r>
+                            <w:proofErr w:type="gramEnd"/>
+                            <w:r>
+                              <w:rPr>
+                                <w:rFonts w:ascii="Quicksand" w:eastAsia="Quicksand" w:hAnsi="Quicksand" w:cs="Quicksand"/>
+                                <w:sz w:val="20"/>
+                                <w:szCs w:val="20"/>
+                              </w:rPr>
+                              <w:t xml:space="preserve"> and science.</w:t>
                             </w:r>
                           </w:p>
                           <w:p>
@@ -1834,7 +2455,97 @@
                                 <w:sz w:val="20"/>
                                 <w:szCs w:val="20"/>
                               </w:rPr>
-                              <w:t>For this voluntary engagement TechAcademy won the national award “Students of the Year 2021”, awarded jointly by the German National Association for Student Affairs (Deutsches Studentenwerk) and the German Association of University Professors and Lecturers (Deutscher Hochschulverband).</w:t>
+                              <w:t xml:space="preserve">For this voluntary engagement </w:t>
+                            </w:r>
+                            <w:proofErr w:type="spellStart"/>
+                            <w:r>
+                              <w:rPr>
+                                <w:rFonts w:ascii="Quicksand" w:eastAsia="Quicksand" w:hAnsi="Quicksand" w:cs="Quicksand"/>
+                                <w:sz w:val="20"/>
+                                <w:szCs w:val="20"/>
+                              </w:rPr>
+                              <w:t>TechAcademy</w:t>
+                            </w:r>
+                            <w:proofErr w:type="spellEnd"/>
+                            <w:r>
+                              <w:rPr>
+                                <w:rFonts w:ascii="Quicksand" w:eastAsia="Quicksand" w:hAnsi="Quicksand" w:cs="Quicksand"/>
+                                <w:sz w:val="20"/>
+                                <w:szCs w:val="20"/>
+                              </w:rPr>
+                              <w:t xml:space="preserve"> won the national award “Students of the Year 2021”, awarded jointly by the German National Association for Student Affairs (</w:t>
+                            </w:r>
+                            <w:proofErr w:type="spellStart"/>
+                            <w:r>
+                              <w:rPr>
+                                <w:rFonts w:ascii="Quicksand" w:eastAsia="Quicksand" w:hAnsi="Quicksand" w:cs="Quicksand"/>
+                                <w:sz w:val="20"/>
+                                <w:szCs w:val="20"/>
+                              </w:rPr>
+                              <w:t>Deutsches</w:t>
+                            </w:r>
+                            <w:proofErr w:type="spellEnd"/>
+                            <w:r>
+                              <w:rPr>
+                                <w:rFonts w:ascii="Quicksand" w:eastAsia="Quicksand" w:hAnsi="Quicksand" w:cs="Quicksand"/>
+                                <w:sz w:val="20"/>
+                                <w:szCs w:val="20"/>
+                              </w:rPr>
+                              <w:t xml:space="preserve"> </w:t>
+                            </w:r>
+                            <w:proofErr w:type="spellStart"/>
+                            <w:r>
+                              <w:rPr>
+                                <w:rFonts w:ascii="Quicksand" w:eastAsia="Quicksand" w:hAnsi="Quicksand" w:cs="Quicksand"/>
+                                <w:sz w:val="20"/>
+                                <w:szCs w:val="20"/>
+                              </w:rPr>
+                              <w:t>Studentenwerk</w:t>
+                            </w:r>
+                            <w:proofErr w:type="spellEnd"/>
+                            <w:r>
+                              <w:rPr>
+                                <w:rFonts w:ascii="Quicksand" w:eastAsia="Quicksand" w:hAnsi="Quicksand" w:cs="Quicksand"/>
+                                <w:sz w:val="20"/>
+                                <w:szCs w:val="20"/>
+                              </w:rPr>
+                              <w:t>) and the German Association of University Professors and Lecturers (</w:t>
+                            </w:r>
+                            <w:proofErr w:type="spellStart"/>
+                            <w:r>
+                              <w:rPr>
+                                <w:rFonts w:ascii="Quicksand" w:eastAsia="Quicksand" w:hAnsi="Quicksand" w:cs="Quicksand"/>
+                                <w:sz w:val="20"/>
+                                <w:szCs w:val="20"/>
+                              </w:rPr>
+                              <w:t>Deutscher</w:t>
+                            </w:r>
+                            <w:proofErr w:type="spellEnd"/>
+                            <w:r>
+                              <w:rPr>
+                                <w:rFonts w:ascii="Quicksand" w:eastAsia="Quicksand" w:hAnsi="Quicksand" w:cs="Quicksand"/>
+                                <w:sz w:val="20"/>
+                                <w:szCs w:val="20"/>
+                              </w:rPr>
+                              <w:t xml:space="preserve"> </w:t>
+                            </w:r>
+                            <w:proofErr w:type="spellStart"/>
+                            <w:r>
+                              <w:rPr>
+                                <w:rFonts w:ascii="Quicksand" w:eastAsia="Quicksand" w:hAnsi="Quicksand" w:cs="Quicksand"/>
+                                <w:sz w:val="20"/>
+                                <w:szCs w:val="20"/>
+                              </w:rPr>
+                              <w:t>Hochschulverband</w:t>
+                            </w:r>
+                            <w:proofErr w:type="spellEnd"/>
+                            <w:r>
+                              <w:rPr>
+                                <w:rFonts w:ascii="Quicksand" w:eastAsia="Quicksand" w:hAnsi="Quicksand" w:cs="Quicksand"/>
+                                <w:sz w:val="20"/>
+                                <w:szCs w:val="20"/>
+                              </w:rPr>
+                              <w:t>).</w:t>
                             </w:r>
                           </w:p>
                           <w:p/>
@@ -1975,6 +2686,7 @@
         </w:rPr>
         <w:t xml:space="preserve">Frankfurt, </w:t>
       </w:r>
+      <w:proofErr w:type="gramStart"/>
       <w:r>
         <w:rPr>
           <w:rFonts w:ascii="Quicksand" w:eastAsia="Quicksand" w:hAnsi="Quicksand" w:cs="Quicksand"/>
@@ -2011,6 +2723,7 @@
         </w:rPr>
         <w:t>um</w:t>
       </w:r>
+      <w:proofErr w:type="gramEnd"/>
       <w:r>
         <w:rPr>
           <w:rFonts w:ascii="Quicksand" w:eastAsia="Quicksand" w:hAnsi="Quicksand" w:cs="Quicksand"/>
@@ -3785,28 +4498,28 @@
 </file>
 
 <file path=customXml/item1.xml><?xml version="1.0" encoding="utf-8"?>
-<b:Sources xmlns:b="http://schemas.openxmlformats.org/officeDocument/2006/bibliography" xmlns="http://schemas.openxmlformats.org/officeDocument/2006/bibliography" SelectedStyle="\APASixthEditionOfficeOnline.xsl" StyleName="APA" Version="6"/>
-</file>
-
-<file path=customXml/item2.xml><?xml version="1.0" encoding="utf-8"?>
 <go:gDocsCustomXmlDataStorage xmlns:go="http://customooxmlschemas.google.com/" xmlns:r="http://schemas.openxmlformats.org/officeDocument/2006/relationships">
   <go:docsCustomData xmlns:go="http://customooxmlschemas.google.com/" roundtripDataSignature="AMtx7mjzLUfanjhyPR1vG3RDqlicbHlMQA==">AMUW2mWWabrpp7LdvuNqm3sQdvNSzOFsIvLMAgPxLsvqIR3ztXJFXTSUWPb6eAboRvt0l+TPRD5rab6RxYCANdYpUqvSgfylCMvheKgEz4kEz4j7bjKz2uI=</go:docsCustomData>
 </go:gDocsCustomXmlDataStorage>
 </file>
 
-<file path=customXml/itemProps1.xml><?xml version="1.0" encoding="utf-8"?>
-<ds:datastoreItem xmlns:ds="http://schemas.openxmlformats.org/officeDocument/2006/customXml" ds:itemID="{843C36AF-E47B-4635-8EBC-059847BA2DFE}">
-  <ds:schemaRefs>
-    <ds:schemaRef ds:uri="http://schemas.openxmlformats.org/officeDocument/2006/bibliography"/>
-  </ds:schemaRefs>
-</ds:datastoreItem>
+<file path=customXml/item2.xml><?xml version="1.0" encoding="utf-8"?>
+<b:Sources xmlns:b="http://schemas.openxmlformats.org/officeDocument/2006/bibliography" xmlns="http://schemas.openxmlformats.org/officeDocument/2006/bibliography" SelectedStyle="\APASixthEditionOfficeOnline.xsl" StyleName="APA" Version="6"/>
 </file>
 
-<file path=customXml/itemProps2.xml><?xml version="1.0" encoding="utf-8"?>
+<file path=customXml/itemProps1.xml><?xml version="1.0" encoding="utf-8"?>
 <ds:datastoreItem xmlns:ds="http://schemas.openxmlformats.org/officeDocument/2006/customXml" ds:itemID="{11111111-1234-1234-1234-123412341234}">
   <ds:schemaRefs>
     <ds:schemaRef ds:uri="http://customooxmlschemas.google.com/"/>
     <ds:schemaRef ds:uri="http://schemas.openxmlformats.org/officeDocument/2006/relationships"/>
   </ds:schemaRefs>
 </ds:datastoreItem>
+</file>
+
+<file path=customXml/itemProps2.xml><?xml version="1.0" encoding="utf-8"?>
+<ds:datastoreItem xmlns:ds="http://schemas.openxmlformats.org/officeDocument/2006/customXml" ds:itemID="{843C36AF-E47B-4635-8EBC-059847BA2DFE}">
+  <ds:schemaRefs>
+    <ds:schemaRef ds:uri="http://schemas.openxmlformats.org/officeDocument/2006/bibliography"/>
+  </ds:schemaRefs>
+</ds:datastoreItem>
 </file>
</xml_diff>

<commit_message>
Remove typo and add Lukas as Chairman
</commit_message>
<xml_diff>
--- a/Templates/Data Science mit Python Anfänger.docx
+++ b/Templates/Data Science mit Python Anfänger.docx
@@ -20,7 +20,6 @@
           <w:szCs w:val="30"/>
         </w:rPr>
       </w:pPr>
-      <w:proofErr w:type="gramStart"/>
       <w:r>
         <w:rPr>
           <w:rFonts w:ascii="Quicksand" w:eastAsia="Quicksand" w:hAnsi="Quicksand" w:cs="Quicksand"/>
@@ -51,7 +50,6 @@
         </w:rPr>
         <w:t>Name</w:t>
       </w:r>
-      <w:proofErr w:type="gramEnd"/>
       <w:r>
         <w:rPr>
           <w:rFonts w:ascii="Quicksand" w:eastAsia="Quicksand" w:hAnsi="Quicksand" w:cs="Quicksand"/>
@@ -115,7 +113,6 @@
           <w:szCs w:val="30"/>
         </w:rPr>
       </w:pPr>
-      <w:proofErr w:type="gramStart"/>
       <w:r>
         <w:rPr>
           <w:rFonts w:ascii="Quicksand" w:eastAsia="Quicksand" w:hAnsi="Quicksand" w:cs="Quicksand"/>
@@ -146,7 +143,6 @@
         </w:rPr>
         <w:t>Track</w:t>
       </w:r>
-      <w:proofErr w:type="gramEnd"/>
       <w:r>
         <w:rPr>
           <w:rFonts w:ascii="Quicksand" w:eastAsia="Quicksand" w:hAnsi="Quicksand" w:cs="Quicksand"/>
@@ -547,16 +543,7 @@
                 <w:sz w:val="22"/>
                 <w:szCs w:val="22"/>
               </w:rPr>
-              <w:t xml:space="preserve"> </w:t>
-            </w:r>
-            <w:proofErr w:type="gramStart"/>
-            <w:r>
-              <w:rPr>
-                <w:rFonts w:ascii="Quicksand" w:eastAsia="Quicksand" w:hAnsi="Quicksand" w:cs="Quicksand"/>
-                <w:sz w:val="22"/>
-                <w:szCs w:val="22"/>
-              </w:rPr>
-              <w:t>0.5</w:t>
+              <w:t xml:space="preserve"> 0.5</w:t>
             </w:r>
             <w:r>
               <w:rPr>
@@ -572,16 +559,7 @@
                 <w:sz w:val="22"/>
                 <w:szCs w:val="22"/>
               </w:rPr>
-              <w:t>|</w:t>
-            </w:r>
-            <w:proofErr w:type="gramEnd"/>
-            <w:r>
-              <w:rPr>
-                <w:rFonts w:ascii="Quicksand" w:eastAsia="Quicksand" w:hAnsi="Quicksand" w:cs="Quicksand"/>
-                <w:sz w:val="22"/>
-                <w:szCs w:val="22"/>
-              </w:rPr>
-              <w:t>int</w:t>
+              <w:t>|int</w:t>
             </w:r>
             <w:r>
               <w:rPr>
@@ -619,23 +597,13 @@
                 <w:szCs w:val="22"/>
               </w:rPr>
             </w:pPr>
-            <w:proofErr w:type="gramStart"/>
-            <w:r>
-              <w:rPr>
-                <w:rFonts w:ascii="Quicksand" w:eastAsia="Quicksand" w:hAnsi="Quicksand" w:cs="Quicksand"/>
-                <w:sz w:val="22"/>
-                <w:szCs w:val="22"/>
-              </w:rPr>
-              <w:t>{{ course</w:t>
-            </w:r>
-            <w:proofErr w:type="gramEnd"/>
-            <w:r>
-              <w:rPr>
-                <w:rFonts w:ascii="Quicksand" w:eastAsia="Quicksand" w:hAnsi="Quicksand" w:cs="Quicksand"/>
-                <w:sz w:val="22"/>
-                <w:szCs w:val="22"/>
-              </w:rPr>
-              <w:t xml:space="preserve"> }} </w:t>
+            <w:r>
+              <w:rPr>
+                <w:rFonts w:ascii="Quicksand" w:eastAsia="Quicksand" w:hAnsi="Quicksand" w:cs="Quicksand"/>
+                <w:sz w:val="22"/>
+                <w:szCs w:val="22"/>
+              </w:rPr>
+              <w:t xml:space="preserve">{{ course }} </w:t>
             </w:r>
             <w:r>
               <w:rPr>
@@ -790,7 +758,6 @@
               </w:rPr>
               <w:t xml:space="preserve"> + </w:t>
             </w:r>
-            <w:proofErr w:type="gramStart"/>
             <w:r>
               <w:rPr>
                 <w:rFonts w:ascii="Quicksand" w:eastAsia="Quicksand" w:hAnsi="Quicksand" w:cs="Quicksand"/>
@@ -813,16 +780,7 @@
                 <w:sz w:val="22"/>
                 <w:szCs w:val="22"/>
               </w:rPr>
-              <w:t>|</w:t>
-            </w:r>
-            <w:proofErr w:type="gramEnd"/>
-            <w:r>
-              <w:rPr>
-                <w:rFonts w:ascii="Quicksand" w:eastAsia="Quicksand" w:hAnsi="Quicksand" w:cs="Quicksand"/>
-                <w:sz w:val="22"/>
-                <w:szCs w:val="22"/>
-              </w:rPr>
-              <w:t>int</w:t>
+              <w:t>|int</w:t>
             </w:r>
             <w:r>
               <w:rPr>
@@ -854,23 +812,13 @@
                 <w:szCs w:val="22"/>
               </w:rPr>
             </w:pPr>
-            <w:proofErr w:type="gramStart"/>
-            <w:r>
-              <w:rPr>
-                <w:rFonts w:ascii="Quicksand" w:eastAsia="Quicksand" w:hAnsi="Quicksand" w:cs="Quicksand"/>
-                <w:sz w:val="22"/>
-                <w:szCs w:val="22"/>
-              </w:rPr>
-              <w:t>{{ course</w:t>
-            </w:r>
-            <w:proofErr w:type="gramEnd"/>
-            <w:r>
-              <w:rPr>
-                <w:rFonts w:ascii="Quicksand" w:eastAsia="Quicksand" w:hAnsi="Quicksand" w:cs="Quicksand"/>
-                <w:sz w:val="22"/>
-                <w:szCs w:val="22"/>
-              </w:rPr>
-              <w:t xml:space="preserve"> }} </w:t>
+            <w:r>
+              <w:rPr>
+                <w:rFonts w:ascii="Quicksand" w:eastAsia="Quicksand" w:hAnsi="Quicksand" w:cs="Quicksand"/>
+                <w:sz w:val="22"/>
+                <w:szCs w:val="22"/>
+              </w:rPr>
+              <w:t xml:space="preserve">{{ course }} </w:t>
             </w:r>
             <w:r>
               <w:rPr>
@@ -1017,7 +965,6 @@
           <w:szCs w:val="22"/>
         </w:rPr>
       </w:pPr>
-      <w:proofErr w:type="gramStart"/>
       <w:r>
         <w:rPr>
           <w:rFonts w:ascii="Quicksand" w:eastAsia="Quicksand" w:hAnsi="Quicksand" w:cs="Quicksand"/>
@@ -1042,7 +989,6 @@
         </w:rPr>
         <w:t>course</w:t>
       </w:r>
-      <w:proofErr w:type="gramEnd"/>
       <w:r>
         <w:rPr>
           <w:rFonts w:ascii="Quicksand" w:eastAsia="Quicksand" w:hAnsi="Quicksand" w:cs="Quicksand"/>
@@ -1143,9 +1089,8 @@
           <w:sz w:val="22"/>
           <w:szCs w:val="22"/>
         </w:rPr>
-        <w:t xml:space="preserve">The participants applied their programming skills by analyzing a detailed Spotify data set in small groups. </w:t>
-      </w:r>
-      <w:proofErr w:type="gramStart"/>
+        <w:t>The participants applied their programming skills by analyzing a detailed Spotify data set in small groups. In the course of exploratory data analysis, the participants cleaned, aggregated and merged the data. Afterwards, they visualized key aspects graphically to discover underlying patterns and dr</w:t>
+      </w:r>
       <w:r>
         <w:rPr>
           <w:rFonts w:ascii="Quicksand" w:hAnsi="Quicksand"/>
@@ -1153,9 +1098,8 @@
           <w:sz w:val="22"/>
           <w:szCs w:val="22"/>
         </w:rPr>
-        <w:t>In the course of</w:t>
-      </w:r>
-      <w:proofErr w:type="gramEnd"/>
+        <w:t>e</w:t>
+      </w:r>
       <w:r>
         <w:rPr>
           <w:rFonts w:ascii="Quicksand" w:hAnsi="Quicksand"/>
@@ -1163,7 +1107,7 @@
           <w:sz w:val="22"/>
           <w:szCs w:val="22"/>
         </w:rPr>
-        <w:t xml:space="preserve"> exploratory data analysis, the participants cleaned, aggregated and merged the data. Afterwards, they visualized key aspects graphically to discover underlying patterns and draw conclusions on them. </w:t>
+        <w:t xml:space="preserve">w conclusions on them. </w:t>
       </w:r>
     </w:p>
     <w:p>
@@ -1217,25 +1161,7 @@
           <w:sz w:val="22"/>
           <w:szCs w:val="22"/>
         </w:rPr>
-        <w:t xml:space="preserve"> &gt; 0 </w:t>
-      </w:r>
-      <w:proofErr w:type="gramStart"/>
-      <w:r>
-        <w:rPr>
-          <w:rFonts w:ascii="Quicksand" w:eastAsia="Quicksand" w:hAnsi="Quicksand" w:cs="Quicksand"/>
-          <w:sz w:val="22"/>
-          <w:szCs w:val="22"/>
-        </w:rPr>
-        <w:t>%}{</w:t>
-      </w:r>
-      <w:proofErr w:type="gramEnd"/>
-      <w:r>
-        <w:rPr>
-          <w:rFonts w:ascii="Quicksand" w:eastAsia="Quicksand" w:hAnsi="Quicksand" w:cs="Quicksand"/>
-          <w:sz w:val="22"/>
-          <w:szCs w:val="22"/>
-        </w:rPr>
-        <w:t xml:space="preserve">{ </w:t>
+        <w:t xml:space="preserve"> &gt; 0 %}{{ </w:t>
       </w:r>
       <w:proofErr w:type="spellStart"/>
       <w:r>
@@ -1387,23 +1313,13 @@
               </w:rPr>
               <w:t xml:space="preserve"> in </w:t>
             </w:r>
-            <w:proofErr w:type="gramStart"/>
-            <w:r>
-              <w:rPr>
-                <w:rFonts w:ascii="Quicksand" w:eastAsia="Quicksand" w:hAnsi="Quicksand" w:cs="Quicksand"/>
-                <w:sz w:val="22"/>
-                <w:szCs w:val="22"/>
-              </w:rPr>
-              <w:t>workshops[</w:t>
-            </w:r>
-            <w:proofErr w:type="gramEnd"/>
-            <w:r>
-              <w:rPr>
-                <w:rFonts w:ascii="Quicksand" w:eastAsia="Quicksand" w:hAnsi="Quicksand" w:cs="Quicksand"/>
-                <w:sz w:val="22"/>
-                <w:szCs w:val="22"/>
-              </w:rPr>
-              <w:t xml:space="preserve">0:(( </w:t>
+            <w:r>
+              <w:rPr>
+                <w:rFonts w:ascii="Quicksand" w:eastAsia="Quicksand" w:hAnsi="Quicksand" w:cs="Quicksand"/>
+                <w:sz w:val="22"/>
+                <w:szCs w:val="22"/>
+              </w:rPr>
+              <w:t xml:space="preserve">workshops[0:(( </w:t>
             </w:r>
             <w:proofErr w:type="spellStart"/>
             <w:r>
@@ -1467,23 +1383,13 @@
                 <w:szCs w:val="22"/>
               </w:rPr>
             </w:pPr>
-            <w:proofErr w:type="gramStart"/>
-            <w:r>
-              <w:rPr>
-                <w:rFonts w:ascii="Quicksand" w:eastAsia="Quicksand" w:hAnsi="Quicksand" w:cs="Quicksand"/>
-                <w:sz w:val="22"/>
-                <w:szCs w:val="22"/>
-              </w:rPr>
-              <w:t>{{ workshop</w:t>
-            </w:r>
-            <w:proofErr w:type="gramEnd"/>
-            <w:r>
-              <w:rPr>
-                <w:rFonts w:ascii="Quicksand" w:eastAsia="Quicksand" w:hAnsi="Quicksand" w:cs="Quicksand"/>
-                <w:sz w:val="22"/>
-                <w:szCs w:val="22"/>
-              </w:rPr>
-              <w:t xml:space="preserve"> }} </w:t>
+            <w:r>
+              <w:rPr>
+                <w:rFonts w:ascii="Quicksand" w:eastAsia="Quicksand" w:hAnsi="Quicksand" w:cs="Quicksand"/>
+                <w:sz w:val="22"/>
+                <w:szCs w:val="22"/>
+              </w:rPr>
+              <w:t xml:space="preserve">{{ workshop }} </w:t>
             </w:r>
             <w:r>
               <w:rPr>
@@ -1598,7 +1504,6 @@
               </w:rPr>
               <w:t xml:space="preserve">)/2 + </w:t>
             </w:r>
-            <w:proofErr w:type="gramStart"/>
             <w:r>
               <w:rPr>
                 <w:rFonts w:ascii="Quicksand" w:eastAsia="Quicksand" w:hAnsi="Quicksand" w:cs="Quicksand"/>
@@ -1613,16 +1518,7 @@
                 <w:sz w:val="22"/>
                 <w:szCs w:val="22"/>
               </w:rPr>
-              <w:t>)|</w:t>
-            </w:r>
-            <w:proofErr w:type="gramEnd"/>
-            <w:r>
-              <w:rPr>
-                <w:rFonts w:ascii="Quicksand" w:eastAsia="Quicksand" w:hAnsi="Quicksand" w:cs="Quicksand"/>
-                <w:sz w:val="22"/>
-                <w:szCs w:val="22"/>
-              </w:rPr>
-              <w:t xml:space="preserve">int:] </w:t>
+              <w:t xml:space="preserve">)|int:] </w:t>
             </w:r>
             <w:r>
               <w:rPr>
@@ -1646,7 +1542,6 @@
                 <w:szCs w:val="22"/>
               </w:rPr>
             </w:pPr>
-            <w:proofErr w:type="gramStart"/>
             <w:r>
               <w:rPr>
                 <w:rFonts w:ascii="Quicksand" w:eastAsia="Quicksand" w:hAnsi="Quicksand" w:cs="Quicksand"/>
@@ -1663,7 +1558,6 @@
               </w:rPr>
               <w:t>workshop</w:t>
             </w:r>
-            <w:proofErr w:type="gramEnd"/>
             <w:r>
               <w:rPr>
                 <w:rFonts w:ascii="Quicksand" w:eastAsia="Quicksand" w:hAnsi="Quicksand" w:cs="Quicksand"/>
@@ -1861,23 +1755,13 @@
           <w:szCs w:val="22"/>
         </w:rPr>
       </w:pPr>
-      <w:proofErr w:type="gramStart"/>
-      <w:r>
-        <w:rPr>
-          <w:rFonts w:ascii="Quicksand" w:eastAsia="Quicksand" w:hAnsi="Quicksand" w:cs="Quicksand"/>
-          <w:sz w:val="22"/>
-          <w:szCs w:val="22"/>
-        </w:rPr>
-        <w:t>{{ workshop</w:t>
-      </w:r>
-      <w:proofErr w:type="gramEnd"/>
-      <w:r>
-        <w:rPr>
-          <w:rFonts w:ascii="Quicksand" w:eastAsia="Quicksand" w:hAnsi="Quicksand" w:cs="Quicksand"/>
-          <w:sz w:val="22"/>
-          <w:szCs w:val="22"/>
-        </w:rPr>
-        <w:t xml:space="preserve"> }} </w:t>
+      <w:r>
+        <w:rPr>
+          <w:rFonts w:ascii="Quicksand" w:eastAsia="Quicksand" w:hAnsi="Quicksand" w:cs="Quicksand"/>
+          <w:sz w:val="22"/>
+          <w:szCs w:val="22"/>
+        </w:rPr>
+        <w:t xml:space="preserve">{{ workshop }} </w:t>
       </w:r>
       <w:r>
         <w:rPr>
@@ -2004,7 +1888,7 @@
           <w:sz w:val="22"/>
           <w:szCs w:val="22"/>
         </w:rPr>
-        <w:t xml:space="preserve">Natnael </w:t>
+        <w:t xml:space="preserve">Lukas </w:t>
       </w:r>
       <w:proofErr w:type="spellStart"/>
       <w:r>
@@ -2014,25 +1898,9 @@
           <w:sz w:val="22"/>
           <w:szCs w:val="22"/>
         </w:rPr>
-        <w:t>Fekade</w:t>
+        <w:t>Jürgensmeier</w:t>
       </w:r>
       <w:proofErr w:type="spellEnd"/>
-      <w:r>
-        <w:rPr>
-          <w:rFonts w:ascii="Quicksand" w:eastAsia="Quicksand" w:hAnsi="Quicksand" w:cs="Quicksand"/>
-          <w:sz w:val="22"/>
-          <w:szCs w:val="22"/>
-        </w:rPr>
-        <w:tab/>
-      </w:r>
-      <w:r>
-        <w:rPr>
-          <w:rFonts w:ascii="Quicksand" w:eastAsia="Quicksand" w:hAnsi="Quicksand" w:cs="Quicksand"/>
-          <w:sz w:val="22"/>
-          <w:szCs w:val="22"/>
-        </w:rPr>
-        <w:tab/>
-      </w:r>
       <w:r>
         <w:rPr>
           <w:rFonts w:ascii="Quicksand" w:eastAsia="Quicksand" w:hAnsi="Quicksand" w:cs="Quicksand"/>
@@ -2104,15 +1972,6 @@
           <w:szCs w:val="22"/>
         </w:rPr>
         <w:t>Chairman of the board</w:t>
-      </w:r>
-      <w:r>
-        <w:rPr>
-          <w:rFonts w:ascii="Quicksand" w:eastAsia="Quicksand" w:hAnsi="Quicksand" w:cs="Quicksand"/>
-          <w:b/>
-          <w:sz w:val="22"/>
-          <w:szCs w:val="22"/>
-        </w:rPr>
-        <w:tab/>
       </w:r>
       <w:r>
         <w:rPr>
@@ -2419,25 +2278,7 @@
                                 <w:sz w:val="20"/>
                                 <w:szCs w:val="20"/>
                               </w:rPr>
-                              <w:t xml:space="preserve"> — a digitization conference with high-ranking speakers from business, </w:t>
-                            </w:r>
-                            <w:proofErr w:type="gramStart"/>
-                            <w:r>
-                              <w:rPr>
-                                <w:rFonts w:ascii="Quicksand" w:eastAsia="Quicksand" w:hAnsi="Quicksand" w:cs="Quicksand"/>
-                                <w:sz w:val="20"/>
-                                <w:szCs w:val="20"/>
-                              </w:rPr>
-                              <w:t>politics</w:t>
-                            </w:r>
-                            <w:proofErr w:type="gramEnd"/>
-                            <w:r>
-                              <w:rPr>
-                                <w:rFonts w:ascii="Quicksand" w:eastAsia="Quicksand" w:hAnsi="Quicksand" w:cs="Quicksand"/>
-                                <w:sz w:val="20"/>
-                                <w:szCs w:val="20"/>
-                              </w:rPr>
-                              <w:t xml:space="preserve"> and science.</w:t>
+                              <w:t xml:space="preserve"> — a digitization conference with high-ranking speakers from business, politics and science.</w:t>
                             </w:r>
                           </w:p>
                           <w:p>
@@ -2593,8 +2434,42 @@
                           <w:sz w:val="20"/>
                           <w:szCs w:val="20"/>
                         </w:rPr>
-                        <w:t>About TechAcademy e.V.</w:t>
+                        <w:t xml:space="preserve">About </w:t>
                       </w:r>
+                      <w:proofErr w:type="spellStart"/>
+                      <w:r>
+                        <w:rPr>
+                          <w:rFonts w:ascii="Quicksand" w:eastAsia="Quicksand" w:hAnsi="Quicksand" w:cs="Quicksand"/>
+                          <w:b/>
+                          <w:color w:val="000000"/>
+                          <w:sz w:val="20"/>
+                          <w:szCs w:val="20"/>
+                        </w:rPr>
+                        <w:t>TechAcademy</w:t>
+                      </w:r>
+                      <w:proofErr w:type="spellEnd"/>
+                      <w:r>
+                        <w:rPr>
+                          <w:rFonts w:ascii="Quicksand" w:eastAsia="Quicksand" w:hAnsi="Quicksand" w:cs="Quicksand"/>
+                          <w:b/>
+                          <w:color w:val="000000"/>
+                          <w:sz w:val="20"/>
+                          <w:szCs w:val="20"/>
+                        </w:rPr>
+                        <w:t xml:space="preserve"> </w:t>
+                      </w:r>
+                      <w:proofErr w:type="spellStart"/>
+                      <w:r>
+                        <w:rPr>
+                          <w:rFonts w:ascii="Quicksand" w:eastAsia="Quicksand" w:hAnsi="Quicksand" w:cs="Quicksand"/>
+                          <w:b/>
+                          <w:color w:val="000000"/>
+                          <w:sz w:val="20"/>
+                          <w:szCs w:val="20"/>
+                        </w:rPr>
+                        <w:t>e.V.</w:t>
+                      </w:r>
+                      <w:proofErr w:type="spellEnd"/>
                     </w:p>
                     <w:p>
                       <w:pPr>
@@ -2606,13 +2481,41 @@
                           <w:szCs w:val="20"/>
                         </w:rPr>
                       </w:pPr>
+                      <w:proofErr w:type="spellStart"/>
                       <w:r>
                         <w:rPr>
                           <w:rFonts w:ascii="Quicksand" w:eastAsia="Quicksand" w:hAnsi="Quicksand" w:cs="Quicksand"/>
                           <w:sz w:val="20"/>
                           <w:szCs w:val="20"/>
                         </w:rPr>
-                        <w:t xml:space="preserve">TechAcademy e.V. is a student initiative at Goethe University Frankfurt training the next digital leaders. Students of any discipline </w:t>
+                        <w:t>TechAcademy</w:t>
+                      </w:r>
+                      <w:proofErr w:type="spellEnd"/>
+                      <w:r>
+                        <w:rPr>
+                          <w:rFonts w:ascii="Quicksand" w:eastAsia="Quicksand" w:hAnsi="Quicksand" w:cs="Quicksand"/>
+                          <w:sz w:val="20"/>
+                          <w:szCs w:val="20"/>
+                        </w:rPr>
+                        <w:t xml:space="preserve"> </w:t>
+                      </w:r>
+                      <w:proofErr w:type="spellStart"/>
+                      <w:r>
+                        <w:rPr>
+                          <w:rFonts w:ascii="Quicksand" w:eastAsia="Quicksand" w:hAnsi="Quicksand" w:cs="Quicksand"/>
+                          <w:sz w:val="20"/>
+                          <w:szCs w:val="20"/>
+                        </w:rPr>
+                        <w:t>e.V.</w:t>
+                      </w:r>
+                      <w:proofErr w:type="spellEnd"/>
+                      <w:r>
+                        <w:rPr>
+                          <w:rFonts w:ascii="Quicksand" w:eastAsia="Quicksand" w:hAnsi="Quicksand" w:cs="Quicksand"/>
+                          <w:sz w:val="20"/>
+                          <w:szCs w:val="20"/>
+                        </w:rPr>
+                        <w:t xml:space="preserve"> is a student initiative at Goethe University Frankfurt training the next digital leaders. Students of any discipline </w:t>
                       </w:r>
                       <w:r>
                         <w:rPr>
@@ -2647,7 +2550,61 @@
                           <w:sz w:val="20"/>
                           <w:szCs w:val="20"/>
                         </w:rPr>
-                        <w:t>In addition to regular coding meetups, TechAcademy actively supports students in developing and implementing their projects through workshops, lectures, and company visits. In this way, participants gain practical experience in the tech sector while still studying and establish contact with relevant companies. In addition, TechAcademy organizes the annual TechConference — a digitization conference with high-ranking speakers from business, politics and science.</w:t>
+                        <w:t xml:space="preserve">In addition to regular coding meetups, </w:t>
+                      </w:r>
+                      <w:proofErr w:type="spellStart"/>
+                      <w:r>
+                        <w:rPr>
+                          <w:rFonts w:ascii="Quicksand" w:eastAsia="Quicksand" w:hAnsi="Quicksand" w:cs="Quicksand"/>
+                          <w:sz w:val="20"/>
+                          <w:szCs w:val="20"/>
+                        </w:rPr>
+                        <w:t>TechAcademy</w:t>
+                      </w:r>
+                      <w:proofErr w:type="spellEnd"/>
+                      <w:r>
+                        <w:rPr>
+                          <w:rFonts w:ascii="Quicksand" w:eastAsia="Quicksand" w:hAnsi="Quicksand" w:cs="Quicksand"/>
+                          <w:sz w:val="20"/>
+                          <w:szCs w:val="20"/>
+                        </w:rPr>
+                        <w:t xml:space="preserve"> actively supports students in developing and implementing their projects through workshops, lectures, and company visits. In this way, participants gain practical experience in the tech sector while still studying and establish contact with relevant companies. In addition, </w:t>
+                      </w:r>
+                      <w:proofErr w:type="spellStart"/>
+                      <w:r>
+                        <w:rPr>
+                          <w:rFonts w:ascii="Quicksand" w:eastAsia="Quicksand" w:hAnsi="Quicksand" w:cs="Quicksand"/>
+                          <w:sz w:val="20"/>
+                          <w:szCs w:val="20"/>
+                        </w:rPr>
+                        <w:t>TechAcademy</w:t>
+                      </w:r>
+                      <w:proofErr w:type="spellEnd"/>
+                      <w:r>
+                        <w:rPr>
+                          <w:rFonts w:ascii="Quicksand" w:eastAsia="Quicksand" w:hAnsi="Quicksand" w:cs="Quicksand"/>
+                          <w:sz w:val="20"/>
+                          <w:szCs w:val="20"/>
+                        </w:rPr>
+                        <w:t xml:space="preserve"> organizes the annual </w:t>
+                      </w:r>
+                      <w:proofErr w:type="spellStart"/>
+                      <w:r>
+                        <w:rPr>
+                          <w:rFonts w:ascii="Quicksand" w:eastAsia="Quicksand" w:hAnsi="Quicksand" w:cs="Quicksand"/>
+                          <w:sz w:val="20"/>
+                          <w:szCs w:val="20"/>
+                        </w:rPr>
+                        <w:t>TechConference</w:t>
+                      </w:r>
+                      <w:proofErr w:type="spellEnd"/>
+                      <w:r>
+                        <w:rPr>
+                          <w:rFonts w:ascii="Quicksand" w:eastAsia="Quicksand" w:hAnsi="Quicksand" w:cs="Quicksand"/>
+                          <w:sz w:val="20"/>
+                          <w:szCs w:val="20"/>
+                        </w:rPr>
+                        <w:t xml:space="preserve"> — a digitization conference with high-ranking speakers from business, politics and science.</w:t>
                       </w:r>
                     </w:p>
                     <w:p>
@@ -2665,7 +2622,97 @@
                           <w:sz w:val="20"/>
                           <w:szCs w:val="20"/>
                         </w:rPr>
-                        <w:t>For this voluntary engagement TechAcademy won the national award “Students of the Year 2021”, awarded jointly by the German National Association for Student Affairs (Deutsches Studentenwerk) and the German Association of University Professors and Lecturers (Deutscher Hochschulverband).</w:t>
+                        <w:t xml:space="preserve">For this voluntary engagement </w:t>
+                      </w:r>
+                      <w:proofErr w:type="spellStart"/>
+                      <w:r>
+                        <w:rPr>
+                          <w:rFonts w:ascii="Quicksand" w:eastAsia="Quicksand" w:hAnsi="Quicksand" w:cs="Quicksand"/>
+                          <w:sz w:val="20"/>
+                          <w:szCs w:val="20"/>
+                        </w:rPr>
+                        <w:t>TechAcademy</w:t>
+                      </w:r>
+                      <w:proofErr w:type="spellEnd"/>
+                      <w:r>
+                        <w:rPr>
+                          <w:rFonts w:ascii="Quicksand" w:eastAsia="Quicksand" w:hAnsi="Quicksand" w:cs="Quicksand"/>
+                          <w:sz w:val="20"/>
+                          <w:szCs w:val="20"/>
+                        </w:rPr>
+                        <w:t xml:space="preserve"> won the national award “Students of the Year 2021”, awarded jointly by the German National Association for Student Affairs (</w:t>
+                      </w:r>
+                      <w:proofErr w:type="spellStart"/>
+                      <w:r>
+                        <w:rPr>
+                          <w:rFonts w:ascii="Quicksand" w:eastAsia="Quicksand" w:hAnsi="Quicksand" w:cs="Quicksand"/>
+                          <w:sz w:val="20"/>
+                          <w:szCs w:val="20"/>
+                        </w:rPr>
+                        <w:t>Deutsches</w:t>
+                      </w:r>
+                      <w:proofErr w:type="spellEnd"/>
+                      <w:r>
+                        <w:rPr>
+                          <w:rFonts w:ascii="Quicksand" w:eastAsia="Quicksand" w:hAnsi="Quicksand" w:cs="Quicksand"/>
+                          <w:sz w:val="20"/>
+                          <w:szCs w:val="20"/>
+                        </w:rPr>
+                        <w:t xml:space="preserve"> </w:t>
+                      </w:r>
+                      <w:proofErr w:type="spellStart"/>
+                      <w:r>
+                        <w:rPr>
+                          <w:rFonts w:ascii="Quicksand" w:eastAsia="Quicksand" w:hAnsi="Quicksand" w:cs="Quicksand"/>
+                          <w:sz w:val="20"/>
+                          <w:szCs w:val="20"/>
+                        </w:rPr>
+                        <w:t>Studentenwerk</w:t>
+                      </w:r>
+                      <w:proofErr w:type="spellEnd"/>
+                      <w:r>
+                        <w:rPr>
+                          <w:rFonts w:ascii="Quicksand" w:eastAsia="Quicksand" w:hAnsi="Quicksand" w:cs="Quicksand"/>
+                          <w:sz w:val="20"/>
+                          <w:szCs w:val="20"/>
+                        </w:rPr>
+                        <w:t>) and the German Association of University Professors and Lecturers (</w:t>
+                      </w:r>
+                      <w:proofErr w:type="spellStart"/>
+                      <w:r>
+                        <w:rPr>
+                          <w:rFonts w:ascii="Quicksand" w:eastAsia="Quicksand" w:hAnsi="Quicksand" w:cs="Quicksand"/>
+                          <w:sz w:val="20"/>
+                          <w:szCs w:val="20"/>
+                        </w:rPr>
+                        <w:t>Deutscher</w:t>
+                      </w:r>
+                      <w:proofErr w:type="spellEnd"/>
+                      <w:r>
+                        <w:rPr>
+                          <w:rFonts w:ascii="Quicksand" w:eastAsia="Quicksand" w:hAnsi="Quicksand" w:cs="Quicksand"/>
+                          <w:sz w:val="20"/>
+                          <w:szCs w:val="20"/>
+                        </w:rPr>
+                        <w:t xml:space="preserve"> </w:t>
+                      </w:r>
+                      <w:proofErr w:type="spellStart"/>
+                      <w:r>
+                        <w:rPr>
+                          <w:rFonts w:ascii="Quicksand" w:eastAsia="Quicksand" w:hAnsi="Quicksand" w:cs="Quicksand"/>
+                          <w:sz w:val="20"/>
+                          <w:szCs w:val="20"/>
+                        </w:rPr>
+                        <w:t>Hochschulverband</w:t>
+                      </w:r>
+                      <w:proofErr w:type="spellEnd"/>
+                      <w:r>
+                        <w:rPr>
+                          <w:rFonts w:ascii="Quicksand" w:eastAsia="Quicksand" w:hAnsi="Quicksand" w:cs="Quicksand"/>
+                          <w:sz w:val="20"/>
+                          <w:szCs w:val="20"/>
+                        </w:rPr>
+                        <w:t>).</w:t>
                       </w:r>
                     </w:p>
                     <w:p/>
@@ -2686,7 +2733,6 @@
         </w:rPr>
         <w:t xml:space="preserve">Frankfurt, </w:t>
       </w:r>
-      <w:proofErr w:type="gramStart"/>
       <w:r>
         <w:rPr>
           <w:rFonts w:ascii="Quicksand" w:eastAsia="Quicksand" w:hAnsi="Quicksand" w:cs="Quicksand"/>
@@ -2723,7 +2769,6 @@
         </w:rPr>
         <w:t>um</w:t>
       </w:r>
-      <w:proofErr w:type="gramEnd"/>
       <w:r>
         <w:rPr>
           <w:rFonts w:ascii="Quicksand" w:eastAsia="Quicksand" w:hAnsi="Quicksand" w:cs="Quicksand"/>
@@ -3397,10 +3442,10 @@
       </w:rPr>
     </w:lvl>
   </w:abstractNum>
-  <w:num w:numId="1">
+  <w:num w:numId="1" w16cid:durableId="387264409">
     <w:abstractNumId w:val="0"/>
   </w:num>
-  <w:num w:numId="2">
+  <w:num w:numId="2" w16cid:durableId="731972073">
     <w:abstractNumId w:val="1"/>
   </w:num>
 </w:numbering>
@@ -4498,28 +4543,28 @@
 </file>
 
 <file path=customXml/item1.xml><?xml version="1.0" encoding="utf-8"?>
+<b:Sources xmlns:b="http://schemas.openxmlformats.org/officeDocument/2006/bibliography" xmlns="http://schemas.openxmlformats.org/officeDocument/2006/bibliography" SelectedStyle="\APASixthEditionOfficeOnline.xsl" StyleName="APA" Version="6"/>
+</file>
+
+<file path=customXml/item2.xml><?xml version="1.0" encoding="utf-8"?>
 <go:gDocsCustomXmlDataStorage xmlns:go="http://customooxmlschemas.google.com/" xmlns:r="http://schemas.openxmlformats.org/officeDocument/2006/relationships">
   <go:docsCustomData xmlns:go="http://customooxmlschemas.google.com/" roundtripDataSignature="AMtx7mjzLUfanjhyPR1vG3RDqlicbHlMQA==">AMUW2mWWabrpp7LdvuNqm3sQdvNSzOFsIvLMAgPxLsvqIR3ztXJFXTSUWPb6eAboRvt0l+TPRD5rab6RxYCANdYpUqvSgfylCMvheKgEz4kEz4j7bjKz2uI=</go:docsCustomData>
 </go:gDocsCustomXmlDataStorage>
 </file>
 
-<file path=customXml/item2.xml><?xml version="1.0" encoding="utf-8"?>
-<b:Sources xmlns:b="http://schemas.openxmlformats.org/officeDocument/2006/bibliography" xmlns="http://schemas.openxmlformats.org/officeDocument/2006/bibliography" SelectedStyle="\APASixthEditionOfficeOnline.xsl" StyleName="APA" Version="6"/>
+<file path=customXml/itemProps1.xml><?xml version="1.0" encoding="utf-8"?>
+<ds:datastoreItem xmlns:ds="http://schemas.openxmlformats.org/officeDocument/2006/customXml" ds:itemID="{843C36AF-E47B-4635-8EBC-059847BA2DFE}">
+  <ds:schemaRefs>
+    <ds:schemaRef ds:uri="http://schemas.openxmlformats.org/officeDocument/2006/bibliography"/>
+  </ds:schemaRefs>
+</ds:datastoreItem>
 </file>
 
-<file path=customXml/itemProps1.xml><?xml version="1.0" encoding="utf-8"?>
+<file path=customXml/itemProps2.xml><?xml version="1.0" encoding="utf-8"?>
 <ds:datastoreItem xmlns:ds="http://schemas.openxmlformats.org/officeDocument/2006/customXml" ds:itemID="{11111111-1234-1234-1234-123412341234}">
   <ds:schemaRefs>
     <ds:schemaRef ds:uri="http://customooxmlschemas.google.com/"/>
     <ds:schemaRef ds:uri="http://schemas.openxmlformats.org/officeDocument/2006/relationships"/>
   </ds:schemaRefs>
 </ds:datastoreItem>
-</file>
-
-<file path=customXml/itemProps2.xml><?xml version="1.0" encoding="utf-8"?>
-<ds:datastoreItem xmlns:ds="http://schemas.openxmlformats.org/officeDocument/2006/customXml" ds:itemID="{843C36AF-E47B-4635-8EBC-059847BA2DFE}">
-  <ds:schemaRefs>
-    <ds:schemaRef ds:uri="http://schemas.openxmlformats.org/officeDocument/2006/bibliography"/>
-  </ds:schemaRefs>
-</ds:datastoreItem>
 </file>
</xml_diff>